<commit_message>
Writeup updated ready to submit
</commit_message>
<xml_diff>
--- a/CSCI 4448 HW 4.docx
+++ b/CSCI 4448 HW 4.docx
@@ -14,8 +14,6 @@
       <w:r>
         <w:t xml:space="preserve"> and Kyle Poole</w:t>
       </w:r>
-      <w:bookmarkStart w:id="0" w:name="_GoBack"/>
-      <w:bookmarkEnd w:id="0"/>
     </w:p>
     <w:p>
       <w:r>
@@ -25,7 +23,15 @@
     <w:p/>
     <w:p>
       <w:r>
-        <w:t>The following are the design documents for a play-list management system called PlayMaster. This document includes three use cases, two activity diagrams, two sequence diagrams and an object diagram for the system.</w:t>
+        <w:t xml:space="preserve">The following are the design documents for a play-list management system called </w:t>
+      </w:r>
+      <w:proofErr w:type="spellStart"/>
+      <w:r>
+        <w:t>PlayMaster</w:t>
+      </w:r>
+      <w:proofErr w:type="spellEnd"/>
+      <w:r>
+        <w:t>. This document includes three use cases, two activity diagrams, two sequence diagrams and an object diagram for the system.</w:t>
       </w:r>
     </w:p>
     <w:p/>
@@ -331,7 +337,7 @@
                 <v:stroke joinstyle="miter"/>
                 <v:path gradientshapeok="t" o:connecttype="rect"/>
               </v:shapetype>
-              <v:shape id="Text Box 18" o:spid="_x0000_s1026" type="#_x0000_t202" style="position:absolute;margin-left:243pt;margin-top:141.75pt;width:161.3pt;height:18pt;z-index:251674624;visibility:visible;mso-wrap-style:none;mso-wrap-distance-left:9pt;mso-wrap-distance-top:0;mso-wrap-distance-right:9pt;mso-wrap-distance-bottom:0;mso-position-horizontal:absolute;mso-position-horizontal-relative:text;mso-position-vertical:absolute;mso-position-vertical-relative:text;v-text-anchor:top" o:gfxdata="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" filled="f" stroked="f">
+              <v:shape id="Text Box 18" o:spid="_x0000_s1026" type="#_x0000_t202" style="position:absolute;margin-left:243pt;margin-top:141.75pt;width:161.3pt;height:18pt;z-index:251674624;visibility:visible;mso-wrap-style:none;mso-wrap-distance-left:9pt;mso-wrap-distance-top:0;mso-wrap-distance-right:9pt;mso-wrap-distance-bottom:0;mso-position-horizontal:absolute;mso-position-horizontal-relative:text;mso-position-vertical:absolute;mso-position-vertical-relative:text;v-text-anchor:top" o:gfxdata="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" filled="f" stroked="f">
                 <v:textbox>
                   <w:txbxContent>
                     <w:p>
@@ -615,7 +621,7 @@
           </mc:Choice>
           <mc:Fallback>
             <w:pict>
-              <v:shape id="Text Box 8" o:spid="_x0000_s1027" type="#_x0000_t202" style="position:absolute;margin-left:252pt;margin-top:105.75pt;width:158.75pt;height:27pt;z-index:251669504;visibility:visible;mso-wrap-style:none;mso-wrap-distance-left:9pt;mso-wrap-distance-top:0;mso-wrap-distance-right:9pt;mso-wrap-distance-bottom:0;mso-position-horizontal:absolute;mso-position-horizontal-relative:text;mso-position-vertical:absolute;mso-position-vertical-relative:text;v-text-anchor:top" o:gfxdata="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" filled="f" stroked="f">
+              <v:shape id="Text Box 8" o:spid="_x0000_s1027" type="#_x0000_t202" style="position:absolute;margin-left:252pt;margin-top:105.75pt;width:158.75pt;height:27pt;z-index:251669504;visibility:visible;mso-wrap-style:none;mso-wrap-distance-left:9pt;mso-wrap-distance-top:0;mso-wrap-distance-right:9pt;mso-wrap-distance-bottom:0;mso-position-horizontal:absolute;mso-position-horizontal-relative:text;mso-position-vertical:absolute;mso-position-vertical-relative:text;v-text-anchor:top" o:gfxdata="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" filled="f" stroked="f">
                 <v:textbox>
                   <w:txbxContent>
                     <w:p>
@@ -999,7 +1005,7 @@
           </mc:Choice>
           <mc:Fallback>
             <w:pict>
-              <v:shape id="Text Box 2" o:spid="_x0000_s1028" type="#_x0000_t202" style="position:absolute;margin-left:162pt;margin-top:15.75pt;width:117pt;height:36pt;z-index:251664384;visibility:visible;mso-wrap-style:square;mso-wrap-distance-left:9pt;mso-wrap-distance-top:0;mso-wrap-distance-right:9pt;mso-wrap-distance-bottom:0;mso-position-horizontal:absolute;mso-position-horizontal-relative:text;mso-position-vertical:absolute;mso-position-vertical-relative:text;v-text-anchor:top" o:gfxdata="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" filled="f" stroked="f">
+              <v:shape id="Text Box 2" o:spid="_x0000_s1028" type="#_x0000_t202" style="position:absolute;margin-left:162pt;margin-top:15.75pt;width:117pt;height:36pt;z-index:251664384;visibility:visible;mso-wrap-style:square;mso-wrap-distance-left:9pt;mso-wrap-distance-top:0;mso-wrap-distance-right:9pt;mso-wrap-distance-bottom:0;mso-position-horizontal:absolute;mso-position-horizontal-relative:text;mso-position-vertical:absolute;mso-position-vertical-relative:text;v-text-anchor:top" o:gfxdata="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" filled="f" stroked="f">
                 <v:textbox>
                   <w:txbxContent>
                     <w:p>
@@ -1369,7 +1375,7 @@
           </mc:Choice>
           <mc:Fallback>
             <w:pict>
-              <v:shape id="Text Box 7" o:spid="_x0000_s1029" type="#_x0000_t202" style="position:absolute;margin-left:1in;margin-top:77.65pt;width:124.35pt;height:27pt;z-index:251653120;visibility:visible;mso-wrap-style:none;mso-height-percent:0;mso-wrap-distance-left:9pt;mso-wrap-distance-top:0;mso-wrap-distance-right:9pt;mso-wrap-distance-bottom:0;mso-position-horizontal:absolute;mso-position-horizontal-relative:text;mso-position-vertical:absolute;mso-position-vertical-relative:text;mso-height-percent:0;mso-height-relative:margin;v-text-anchor:top" o:gfxdata="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" filled="f" stroked="f">
+              <v:shape id="Text Box 7" o:spid="_x0000_s1029" type="#_x0000_t202" style="position:absolute;margin-left:1in;margin-top:77.65pt;width:124.35pt;height:27pt;z-index:251653120;visibility:visible;mso-wrap-style:none;mso-height-percent:0;mso-wrap-distance-left:9pt;mso-wrap-distance-top:0;mso-wrap-distance-right:9pt;mso-wrap-distance-bottom:0;mso-position-horizontal:absolute;mso-position-horizontal-relative:text;mso-position-vertical:absolute;mso-position-vertical-relative:text;mso-height-percent:0;mso-height-relative:margin;v-text-anchor:top" o:gfxdata="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" filled="f" stroked="f">
                 <v:textbox>
                   <w:txbxContent>
                     <w:p>
@@ -1592,7 +1598,7 @@
           </mc:Choice>
           <mc:Fallback>
             <w:pict>
-              <v:shape id="Text Box 68" o:spid="_x0000_s1030" type="#_x0000_t202" style="position:absolute;margin-left:99pt;margin-top:8.95pt;width:84.45pt;height:18pt;z-index:251723776;visibility:visible;mso-wrap-style:none;mso-height-percent:0;mso-wrap-distance-left:9pt;mso-wrap-distance-top:0;mso-wrap-distance-right:9pt;mso-wrap-distance-bottom:0;mso-position-horizontal:absolute;mso-position-horizontal-relative:text;mso-position-vertical:absolute;mso-position-vertical-relative:text;mso-height-percent:0;mso-height-relative:margin;v-text-anchor:top" o:gfxdata="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" filled="f" stroked="f">
+              <v:shape id="Text Box 68" o:spid="_x0000_s1030" type="#_x0000_t202" style="position:absolute;margin-left:99pt;margin-top:8.95pt;width:84.45pt;height:18pt;z-index:251723776;visibility:visible;mso-wrap-style:none;mso-height-percent:0;mso-wrap-distance-left:9pt;mso-wrap-distance-top:0;mso-wrap-distance-right:9pt;mso-wrap-distance-bottom:0;mso-position-horizontal:absolute;mso-position-horizontal-relative:text;mso-position-vertical:absolute;mso-position-vertical-relative:text;mso-height-percent:0;mso-height-relative:margin;v-text-anchor:top" o:gfxdata="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" filled="f" stroked="f">
                 <v:textbox>
                   <w:txbxContent>
                     <w:p>
@@ -2119,7 +2125,7 @@
           </mc:Choice>
           <mc:Fallback>
             <w:pict>
-              <v:shape id="Text Box 73" o:spid="_x0000_s1031" type="#_x0000_t202" style="position:absolute;margin-left:4in;margin-top:4.45pt;width:99pt;height:36pt;z-index:251728896;visibility:visible;mso-wrap-style:square;mso-width-percent:0;mso-height-percent:0;mso-wrap-distance-left:9pt;mso-wrap-distance-top:0;mso-wrap-distance-right:9pt;mso-wrap-distance-bottom:0;mso-position-horizontal:absolute;mso-position-horizontal-relative:text;mso-position-vertical:absolute;mso-position-vertical-relative:text;mso-width-percent:0;mso-height-percent:0;mso-width-relative:margin;mso-height-relative:margin;v-text-anchor:top" o:gfxdata="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" filled="f" stroked="f">
+              <v:shape id="Text Box 73" o:spid="_x0000_s1031" type="#_x0000_t202" style="position:absolute;margin-left:4in;margin-top:4.45pt;width:99pt;height:36pt;z-index:251728896;visibility:visible;mso-wrap-style:square;mso-width-percent:0;mso-height-percent:0;mso-wrap-distance-left:9pt;mso-wrap-distance-top:0;mso-wrap-distance-right:9pt;mso-wrap-distance-bottom:0;mso-position-horizontal:absolute;mso-position-horizontal-relative:text;mso-position-vertical:absolute;mso-position-vertical-relative:text;mso-width-percent:0;mso-height-percent:0;mso-width-relative:margin;mso-height-relative:margin;v-text-anchor:top" o:gfxdata="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" filled="f" stroked="f">
                 <v:textbox>
                   <w:txbxContent>
                     <w:p>
@@ -2234,7 +2240,7 @@
           </mc:Choice>
           <mc:Fallback>
             <w:pict>
-              <v:shape id="Text Box 70" o:spid="_x0000_s1032" type="#_x0000_t202" style="position:absolute;margin-left:108pt;margin-top:4.45pt;width:85.9pt;height:18pt;z-index:251725824;visibility:visible;mso-wrap-style:none;mso-height-percent:0;mso-wrap-distance-left:9pt;mso-wrap-distance-top:0;mso-wrap-distance-right:9pt;mso-wrap-distance-bottom:0;mso-position-horizontal:absolute;mso-position-horizontal-relative:text;mso-position-vertical:absolute;mso-position-vertical-relative:text;mso-height-percent:0;mso-height-relative:margin;v-text-anchor:top" o:gfxdata="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" filled="f" stroked="f">
+              <v:shape id="Text Box 70" o:spid="_x0000_s1032" type="#_x0000_t202" style="position:absolute;margin-left:108pt;margin-top:4.45pt;width:85.9pt;height:18pt;z-index:251725824;visibility:visible;mso-wrap-style:none;mso-height-percent:0;mso-wrap-distance-left:9pt;mso-wrap-distance-top:0;mso-wrap-distance-right:9pt;mso-wrap-distance-bottom:0;mso-position-horizontal:absolute;mso-position-horizontal-relative:text;mso-position-vertical:absolute;mso-position-vertical-relative:text;mso-height-percent:0;mso-height-relative:margin;v-text-anchor:top" o:gfxdata="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" filled="f" stroked="f">
                 <v:textbox>
                   <w:txbxContent>
                     <w:p>
@@ -2541,6 +2547,8 @@
       <w:pPr>
         <w:jc w:val="center"/>
         <w:sectPr>
+          <w:headerReference w:type="even" r:id="rId9"/>
+          <w:headerReference w:type="default" r:id="rId10"/>
           <w:pgSz w:w="12240" w:h="15840"/>
           <w:pgMar w:top="1440" w:right="1800" w:bottom="1440" w:left="1800" w:header="720" w:footer="720" w:gutter="0"/>
           <w:cols w:space="720"/>
@@ -2928,7 +2936,7 @@
           </mc:Choice>
           <mc:Fallback>
             <w:pict>
-              <v:group id="Group 26" o:spid="_x0000_s1033" style="position:absolute;margin-left:162pt;margin-top:5.65pt;width:102.9pt;height:45pt;z-index:251731968" coordsize="1306830,571500" o:gfxdata="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">
+              <v:group id="Group 26" o:spid="_x0000_s1033" style="position:absolute;margin-left:162pt;margin-top:5.65pt;width:102.9pt;height:45pt;z-index:251731968" coordsize="1306830,571500" o:gfxdata="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">
                 <v:oval id="Oval 24" o:spid="_x0000_s1034" style="position:absolute;width:1257300;height:571500;visibility:visible;mso-wrap-style:square;v-text-anchor:middle" o:gfxdata="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" fillcolor="white [3201]" strokecolor="black [3200]" strokeweight="2pt">
                   <v:textbox>
                     <w:txbxContent>
@@ -3115,7 +3123,21 @@
                               <w:rPr>
                                 <w:sz w:val="20"/>
                               </w:rPr>
-                              <w:t>[append or create new date]</w:t>
+                              <w:t>[</w:t>
+                            </w:r>
+                            <w:proofErr w:type="gramStart"/>
+                            <w:r>
+                              <w:rPr>
+                                <w:sz w:val="20"/>
+                              </w:rPr>
+                              <w:t>append</w:t>
+                            </w:r>
+                            <w:proofErr w:type="gramEnd"/>
+                            <w:r>
+                              <w:rPr>
+                                <w:sz w:val="20"/>
+                              </w:rPr>
+                              <w:t xml:space="preserve"> or create new date]</w:t>
                             </w:r>
                           </w:p>
                         </w:txbxContent>
@@ -3137,7 +3159,7 @@
           </mc:Choice>
           <mc:Fallback>
             <w:pict>
-              <v:shape id="Text Box 66" o:spid="_x0000_s1036" type="#_x0000_t202" style="position:absolute;left:0;text-align:left;margin-left:135pt;margin-top:148.5pt;width:135.15pt;height:18pt;z-index:251769856;visibility:visible;mso-wrap-style:none;mso-height-percent:0;mso-wrap-distance-left:9pt;mso-wrap-distance-top:0;mso-wrap-distance-right:9pt;mso-wrap-distance-bottom:0;mso-position-horizontal:absolute;mso-position-horizontal-relative:text;mso-position-vertical:absolute;mso-position-vertical-relative:text;mso-height-percent:0;mso-height-relative:margin;v-text-anchor:top" o:gfxdata="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" filled="f" stroked="f">
+              <v:shape id="Text Box 66" o:spid="_x0000_s1036" type="#_x0000_t202" style="position:absolute;left:0;text-align:left;margin-left:135pt;margin-top:148.5pt;width:135.15pt;height:18pt;z-index:251769856;visibility:visible;mso-wrap-style:none;mso-height-percent:0;mso-wrap-distance-left:9pt;mso-wrap-distance-top:0;mso-wrap-distance-right:9pt;mso-wrap-distance-bottom:0;mso-position-horizontal:absolute;mso-position-horizontal-relative:text;mso-position-vertical:absolute;mso-position-vertical-relative:text;mso-height-percent:0;mso-height-relative:margin;v-text-anchor:top" o:gfxdata="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" filled="f" stroked="f">
                 <v:textbox>
                   <w:txbxContent>
                     <w:p>
@@ -3645,7 +3667,7 @@
           </mc:Choice>
           <mc:Fallback>
             <w:pict>
-              <v:shape id="Text Box 60" o:spid="_x0000_s1037" type="#_x0000_t202" style="position:absolute;left:0;text-align:left;margin-left:189pt;margin-top:247.5pt;width:90pt;height:45pt;z-index:251763712;visibility:visible;mso-wrap-style:square;mso-width-percent:0;mso-height-percent:0;mso-wrap-distance-left:9pt;mso-wrap-distance-top:0;mso-wrap-distance-right:9pt;mso-wrap-distance-bottom:0;mso-position-horizontal:absolute;mso-position-horizontal-relative:text;mso-position-vertical:absolute;mso-position-vertical-relative:text;mso-width-percent:0;mso-height-percent:0;mso-width-relative:margin;mso-height-relative:margin;v-text-anchor:top" o:gfxdata="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" filled="f" stroked="f">
+              <v:shape id="Text Box 60" o:spid="_x0000_s1037" type="#_x0000_t202" style="position:absolute;left:0;text-align:left;margin-left:189pt;margin-top:247.5pt;width:90pt;height:45pt;z-index:251763712;visibility:visible;mso-wrap-style:square;mso-width-percent:0;mso-height-percent:0;mso-wrap-distance-left:9pt;mso-wrap-distance-top:0;mso-wrap-distance-right:9pt;mso-wrap-distance-bottom:0;mso-position-horizontal:absolute;mso-position-horizontal-relative:text;mso-position-vertical:absolute;mso-position-vertical-relative:text;mso-width-percent:0;mso-height-percent:0;mso-width-relative:margin;mso-height-relative:margin;v-text-anchor:top" o:gfxdata="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" filled="f" stroked="f">
                 <v:textbox>
                   <w:txbxContent>
                     <w:p>
@@ -3855,7 +3877,7 @@
           </mc:Choice>
           <mc:Fallback>
             <w:pict>
-              <v:shape id="Text Box 58" o:spid="_x0000_s1038" type="#_x0000_t202" style="position:absolute;left:0;text-align:left;margin-left:90pt;margin-top:283.5pt;width:90pt;height:45pt;z-index:251761664;visibility:visible;mso-wrap-style:square;mso-width-percent:0;mso-height-percent:0;mso-wrap-distance-left:9pt;mso-wrap-distance-top:0;mso-wrap-distance-right:9pt;mso-wrap-distance-bottom:0;mso-position-horizontal:absolute;mso-position-horizontal-relative:text;mso-position-vertical:absolute;mso-position-vertical-relative:text;mso-width-percent:0;mso-height-percent:0;mso-width-relative:margin;mso-height-relative:margin;v-text-anchor:top" o:gfxdata="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" filled="f" stroked="f">
+              <v:shape id="Text Box 58" o:spid="_x0000_s1038" type="#_x0000_t202" style="position:absolute;left:0;text-align:left;margin-left:90pt;margin-top:283.5pt;width:90pt;height:45pt;z-index:251761664;visibility:visible;mso-wrap-style:square;mso-width-percent:0;mso-height-percent:0;mso-wrap-distance-left:9pt;mso-wrap-distance-top:0;mso-wrap-distance-right:9pt;mso-wrap-distance-bottom:0;mso-position-horizontal:absolute;mso-position-horizontal-relative:text;mso-position-vertical:absolute;mso-position-vertical-relative:text;mso-width-percent:0;mso-height-percent:0;mso-width-relative:margin;mso-height-relative:margin;v-text-anchor:top" o:gfxdata="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" filled="f" stroked="f">
                 <v:textbox>
                   <w:txbxContent>
                     <w:p>
@@ -4031,7 +4053,21 @@
                               <w:rPr>
                                 <w:sz w:val="20"/>
                               </w:rPr>
-                              <w:t>[existing song]</w:t>
+                              <w:t>[</w:t>
+                            </w:r>
+                            <w:proofErr w:type="gramStart"/>
+                            <w:r>
+                              <w:rPr>
+                                <w:sz w:val="20"/>
+                              </w:rPr>
+                              <w:t>existing</w:t>
+                            </w:r>
+                            <w:proofErr w:type="gramEnd"/>
+                            <w:r>
+                              <w:rPr>
+                                <w:sz w:val="20"/>
+                              </w:rPr>
+                              <w:t xml:space="preserve"> song]</w:t>
                             </w:r>
                           </w:p>
                         </w:txbxContent>
@@ -4053,7 +4089,7 @@
           </mc:Choice>
           <mc:Fallback>
             <w:pict>
-              <v:shape id="Text Box 55" o:spid="_x0000_s1039" type="#_x0000_t202" style="position:absolute;left:0;text-align:left;margin-left:36pt;margin-top:256.5pt;width:77.25pt;height:27pt;z-index:251759616;visibility:visible;mso-wrap-style:none;mso-height-percent:0;mso-wrap-distance-left:9pt;mso-wrap-distance-top:0;mso-wrap-distance-right:9pt;mso-wrap-distance-bottom:0;mso-position-horizontal:absolute;mso-position-horizontal-relative:text;mso-position-vertical:absolute;mso-position-vertical-relative:text;mso-height-percent:0;mso-height-relative:margin;v-text-anchor:top" o:gfxdata="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" filled="f" stroked="f">
+              <v:shape id="Text Box 55" o:spid="_x0000_s1039" type="#_x0000_t202" style="position:absolute;left:0;text-align:left;margin-left:36pt;margin-top:256.5pt;width:77.25pt;height:27pt;z-index:251759616;visibility:visible;mso-wrap-style:none;mso-height-percent:0;mso-wrap-distance-left:9pt;mso-wrap-distance-top:0;mso-wrap-distance-right:9pt;mso-wrap-distance-bottom:0;mso-position-horizontal:absolute;mso-position-horizontal-relative:text;mso-position-vertical:absolute;mso-position-vertical-relative:text;mso-height-percent:0;mso-height-relative:margin;v-text-anchor:top" o:gfxdata="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" filled="f" stroked="f">
                 <v:textbox>
                   <w:txbxContent>
                     <w:p>
@@ -4160,7 +4196,21 @@
                               <w:rPr>
                                 <w:sz w:val="20"/>
                               </w:rPr>
-                              <w:t>[new song]</w:t>
+                              <w:t>[</w:t>
+                            </w:r>
+                            <w:proofErr w:type="gramStart"/>
+                            <w:r>
+                              <w:rPr>
+                                <w:sz w:val="20"/>
+                              </w:rPr>
+                              <w:t>new</w:t>
+                            </w:r>
+                            <w:proofErr w:type="gramEnd"/>
+                            <w:r>
+                              <w:rPr>
+                                <w:sz w:val="20"/>
+                              </w:rPr>
+                              <w:t xml:space="preserve"> song]</w:t>
                             </w:r>
                           </w:p>
                         </w:txbxContent>
@@ -4182,7 +4232,7 @@
           </mc:Choice>
           <mc:Fallback>
             <w:pict>
-              <v:shape id="Text Box 54" o:spid="_x0000_s1040" type="#_x0000_t202" style="position:absolute;left:0;text-align:left;margin-left:135pt;margin-top:229.5pt;width:61.95pt;height:18pt;z-index:251758592;visibility:visible;mso-wrap-style:none;mso-height-percent:0;mso-wrap-distance-left:9pt;mso-wrap-distance-top:0;mso-wrap-distance-right:9pt;mso-wrap-distance-bottom:0;mso-position-horizontal:absolute;mso-position-horizontal-relative:text;mso-position-vertical:absolute;mso-position-vertical-relative:text;mso-height-percent:0;mso-height-relative:margin;v-text-anchor:top" o:gfxdata="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" filled="f" stroked="f">
+              <v:shape id="Text Box 54" o:spid="_x0000_s1040" type="#_x0000_t202" style="position:absolute;left:0;text-align:left;margin-left:135pt;margin-top:229.5pt;width:61.95pt;height:18pt;z-index:251758592;visibility:visible;mso-wrap-style:none;mso-height-percent:0;mso-wrap-distance-left:9pt;mso-wrap-distance-top:0;mso-wrap-distance-right:9pt;mso-wrap-distance-bottom:0;mso-position-horizontal:absolute;mso-position-horizontal-relative:text;mso-position-vertical:absolute;mso-position-vertical-relative:text;mso-height-percent:0;mso-height-relative:margin;v-text-anchor:top" o:gfxdata="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" filled="f" stroked="f">
                 <v:textbox>
                   <w:txbxContent>
                     <w:p>
@@ -4595,7 +4645,7 @@
           </mc:Choice>
           <mc:Fallback>
             <w:pict>
-              <v:shape id="Text Box 47" o:spid="_x0000_s1041" type="#_x0000_t202" style="position:absolute;left:0;text-align:left;margin-left:69.75pt;margin-top:180.75pt;width:107.45pt;height:18pt;z-index:251753472;visibility:visible;mso-wrap-style:none;mso-height-percent:0;mso-wrap-distance-left:9pt;mso-wrap-distance-top:0;mso-wrap-distance-right:9pt;mso-wrap-distance-bottom:0;mso-position-horizontal:absolute;mso-position-horizontal-relative:text;mso-position-vertical:absolute;mso-position-vertical-relative:text;mso-height-percent:0;mso-height-relative:margin;v-text-anchor:top" o:gfxdata="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" filled="f" stroked="f">
+              <v:shape id="Text Box 47" o:spid="_x0000_s1041" type="#_x0000_t202" style="position:absolute;left:0;text-align:left;margin-left:69.75pt;margin-top:180.75pt;width:107.45pt;height:18pt;z-index:251753472;visibility:visible;mso-wrap-style:none;mso-height-percent:0;mso-wrap-distance-left:9pt;mso-wrap-distance-top:0;mso-wrap-distance-right:9pt;mso-wrap-distance-bottom:0;mso-position-horizontal:absolute;mso-position-horizontal-relative:text;mso-position-vertical:absolute;mso-position-vertical-relative:text;mso-height-percent:0;mso-height-relative:margin;v-text-anchor:top" o:gfxdata="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" filled="f" stroked="f">
                 <v:textbox>
                   <w:txbxContent>
                     <w:p>
@@ -5011,7 +5061,7 @@
           </mc:Choice>
           <mc:Fallback>
             <w:pict>
-              <v:shape id="Text Box 41" o:spid="_x0000_s1042" type="#_x0000_t202" style="position:absolute;left:0;text-align:left;margin-left:63pt;margin-top:103.5pt;width:108pt;height:36pt;z-index:251747328;visibility:visible;mso-wrap-style:square;mso-width-percent:0;mso-height-percent:0;mso-wrap-distance-left:9pt;mso-wrap-distance-top:0;mso-wrap-distance-right:9pt;mso-wrap-distance-bottom:0;mso-position-horizontal:absolute;mso-position-horizontal-relative:text;mso-position-vertical:absolute;mso-position-vertical-relative:text;mso-width-percent:0;mso-height-percent:0;mso-width-relative:margin;mso-height-relative:margin;v-text-anchor:top" o:gfxdata="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" filled="f" stroked="f">
+              <v:shape id="Text Box 41" o:spid="_x0000_s1042" type="#_x0000_t202" style="position:absolute;left:0;text-align:left;margin-left:63pt;margin-top:103.5pt;width:108pt;height:36pt;z-index:251747328;visibility:visible;mso-wrap-style:square;mso-width-percent:0;mso-height-percent:0;mso-wrap-distance-left:9pt;mso-wrap-distance-top:0;mso-wrap-distance-right:9pt;mso-wrap-distance-bottom:0;mso-position-horizontal:absolute;mso-position-horizontal-relative:text;mso-position-vertical:absolute;mso-position-vertical-relative:text;mso-width-percent:0;mso-height-percent:0;mso-width-relative:margin;mso-height-relative:margin;v-text-anchor:top" o:gfxdata="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" filled="f" stroked="f">
                 <v:textbox>
                   <w:txbxContent>
                     <w:p>
@@ -5348,7 +5398,7 @@
           </mc:Choice>
           <mc:Fallback>
             <w:pict>
-              <v:shape id="Text Box 39" o:spid="_x0000_s1043" type="#_x0000_t202" style="position:absolute;left:0;text-align:left;margin-left:378pt;margin-top:130.5pt;width:117pt;height:36pt;z-index:251745280;visibility:visible;mso-wrap-style:square;mso-width-percent:0;mso-height-percent:0;mso-wrap-distance-left:9pt;mso-wrap-distance-top:0;mso-wrap-distance-right:9pt;mso-wrap-distance-bottom:0;mso-position-horizontal:absolute;mso-position-horizontal-relative:text;mso-position-vertical:absolute;mso-position-vertical-relative:text;mso-width-percent:0;mso-height-percent:0;mso-width-relative:margin;mso-height-relative:margin;v-text-anchor:top" o:gfxdata="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" filled="f" stroked="f">
+              <v:shape id="Text Box 39" o:spid="_x0000_s1043" type="#_x0000_t202" style="position:absolute;left:0;text-align:left;margin-left:378pt;margin-top:130.5pt;width:117pt;height:36pt;z-index:251745280;visibility:visible;mso-wrap-style:square;mso-width-percent:0;mso-height-percent:0;mso-wrap-distance-left:9pt;mso-wrap-distance-top:0;mso-wrap-distance-right:9pt;mso-wrap-distance-bottom:0;mso-position-horizontal:absolute;mso-position-horizontal-relative:text;mso-position-vertical:absolute;mso-position-vertical-relative:text;mso-width-percent:0;mso-height-percent:0;mso-width-relative:margin;mso-height-relative:margin;v-text-anchor:top" o:gfxdata="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" filled="f" stroked="f">
                 <v:textbox>
                   <w:txbxContent>
                     <w:p>
@@ -5524,7 +5574,21 @@
                               <w:rPr>
                                 <w:sz w:val="20"/>
                               </w:rPr>
-                              <w:t>[new user]</w:t>
+                              <w:t>[</w:t>
+                            </w:r>
+                            <w:proofErr w:type="gramStart"/>
+                            <w:r>
+                              <w:rPr>
+                                <w:sz w:val="20"/>
+                              </w:rPr>
+                              <w:t>new</w:t>
+                            </w:r>
+                            <w:proofErr w:type="gramEnd"/>
+                            <w:r>
+                              <w:rPr>
+                                <w:sz w:val="20"/>
+                              </w:rPr>
+                              <w:t xml:space="preserve"> user]</w:t>
                             </w:r>
                           </w:p>
                         </w:txbxContent>
@@ -5546,7 +5610,7 @@
           </mc:Choice>
           <mc:Fallback>
             <w:pict>
-              <v:shape id="Text Box 37" o:spid="_x0000_s1044" type="#_x0000_t202" style="position:absolute;left:0;text-align:left;margin-left:351pt;margin-top:103.5pt;width:60.65pt;height:18pt;z-index:251743232;visibility:visible;mso-wrap-style:none;mso-height-percent:0;mso-wrap-distance-left:9pt;mso-wrap-distance-top:0;mso-wrap-distance-right:9pt;mso-wrap-distance-bottom:0;mso-position-horizontal:absolute;mso-position-horizontal-relative:text;mso-position-vertical:absolute;mso-position-vertical-relative:text;mso-height-percent:0;mso-height-relative:margin;v-text-anchor:top" o:gfxdata="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" filled="f" stroked="f">
+              <v:shape id="Text Box 37" o:spid="_x0000_s1044" type="#_x0000_t202" style="position:absolute;left:0;text-align:left;margin-left:351pt;margin-top:103.5pt;width:60.65pt;height:18pt;z-index:251743232;visibility:visible;mso-wrap-style:none;mso-height-percent:0;mso-wrap-distance-left:9pt;mso-wrap-distance-top:0;mso-wrap-distance-right:9pt;mso-wrap-distance-bottom:0;mso-position-horizontal:absolute;mso-position-horizontal-relative:text;mso-position-vertical:absolute;mso-position-vertical-relative:text;mso-height-percent:0;mso-height-relative:margin;v-text-anchor:top" o:gfxdata="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" filled="f" stroked="f">
                 <v:textbox>
                   <w:txbxContent>
                     <w:p>
@@ -5653,7 +5717,21 @@
                               <w:rPr>
                                 <w:sz w:val="20"/>
                               </w:rPr>
-                              <w:t>[user mistyped name]</w:t>
+                              <w:t>[</w:t>
+                            </w:r>
+                            <w:proofErr w:type="gramStart"/>
+                            <w:r>
+                              <w:rPr>
+                                <w:sz w:val="20"/>
+                              </w:rPr>
+                              <w:t>user</w:t>
+                            </w:r>
+                            <w:proofErr w:type="gramEnd"/>
+                            <w:r>
+                              <w:rPr>
+                                <w:sz w:val="20"/>
+                              </w:rPr>
+                              <w:t xml:space="preserve"> mistyped name]</w:t>
                             </w:r>
                           </w:p>
                         </w:txbxContent>
@@ -5675,7 +5753,7 @@
           </mc:Choice>
           <mc:Fallback>
             <w:pict>
-              <v:shape id="Text Box 35" o:spid="_x0000_s1045" type="#_x0000_t202" style="position:absolute;left:0;text-align:left;margin-left:396pt;margin-top:40.5pt;width:108.15pt;height:18pt;z-index:251741184;visibility:visible;mso-wrap-style:none;mso-height-percent:0;mso-wrap-distance-left:9pt;mso-wrap-distance-top:0;mso-wrap-distance-right:9pt;mso-wrap-distance-bottom:0;mso-position-horizontal:absolute;mso-position-horizontal-relative:text;mso-position-vertical:absolute;mso-position-vertical-relative:text;mso-height-percent:0;mso-height-relative:margin;v-text-anchor:top" o:gfxdata="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" filled="f" stroked="f">
+              <v:shape id="Text Box 35" o:spid="_x0000_s1045" type="#_x0000_t202" style="position:absolute;left:0;text-align:left;margin-left:396pt;margin-top:40.5pt;width:108.15pt;height:18pt;z-index:251741184;visibility:visible;mso-wrap-style:none;mso-height-percent:0;mso-wrap-distance-left:9pt;mso-wrap-distance-top:0;mso-wrap-distance-right:9pt;mso-wrap-distance-bottom:0;mso-position-horizontal:absolute;mso-position-horizontal-relative:text;mso-position-vertical:absolute;mso-position-vertical-relative:text;mso-height-percent:0;mso-height-relative:margin;v-text-anchor:top" o:gfxdata="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" filled="f" stroked="f">
                 <v:textbox>
                   <w:txbxContent>
                     <w:p>
@@ -5784,6 +5862,7 @@
                               </w:rPr>
                               <w:t>[</w:t>
                             </w:r>
+                            <w:proofErr w:type="gramStart"/>
                             <w:r>
                               <w:rPr>
                                 <w:sz w:val="20"/>
@@ -5794,7 +5873,14 @@
                               <w:rPr>
                                 <w:sz w:val="20"/>
                               </w:rPr>
-                              <w:t>valid student]</w:t>
+                              <w:t>valid</w:t>
+                            </w:r>
+                            <w:proofErr w:type="gramEnd"/>
+                            <w:r>
+                              <w:rPr>
+                                <w:sz w:val="20"/>
+                              </w:rPr>
+                              <w:t xml:space="preserve"> student]</w:t>
                             </w:r>
                           </w:p>
                         </w:txbxContent>
@@ -5816,7 +5902,7 @@
           </mc:Choice>
           <mc:Fallback>
             <w:pict>
-              <v:shape id="Text Box 33" o:spid="_x0000_s1046" type="#_x0000_t202" style="position:absolute;left:0;text-align:left;margin-left:252pt;margin-top:58.5pt;width:85.55pt;height:18pt;z-index:251739136;visibility:visible;mso-wrap-style:none;mso-height-percent:0;mso-wrap-distance-left:9pt;mso-wrap-distance-top:0;mso-wrap-distance-right:9pt;mso-wrap-distance-bottom:0;mso-position-horizontal:absolute;mso-position-horizontal-relative:text;mso-position-vertical:absolute;mso-position-vertical-relative:text;mso-height-percent:0;mso-height-relative:margin;v-text-anchor:top" o:gfxdata="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" filled="f" stroked="f">
+              <v:shape id="Text Box 33" o:spid="_x0000_s1046" type="#_x0000_t202" style="position:absolute;left:0;text-align:left;margin-left:252pt;margin-top:58.5pt;width:85.55pt;height:18pt;z-index:251739136;visibility:visible;mso-wrap-style:none;mso-height-percent:0;mso-wrap-distance-left:9pt;mso-wrap-distance-top:0;mso-wrap-distance-right:9pt;mso-wrap-distance-bottom:0;mso-position-horizontal:absolute;mso-position-horizontal-relative:text;mso-position-vertical:absolute;mso-position-vertical-relative:text;mso-height-percent:0;mso-height-relative:margin;v-text-anchor:top" o:gfxdata="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" filled="f" stroked="f">
                 <v:textbox>
                   <w:txbxContent>
                     <w:p>
@@ -5929,7 +6015,21 @@
                               <w:rPr>
                                 <w:sz w:val="20"/>
                               </w:rPr>
-                              <w:t>[valid student]</w:t>
+                              <w:t>[</w:t>
+                            </w:r>
+                            <w:proofErr w:type="gramStart"/>
+                            <w:r>
+                              <w:rPr>
+                                <w:sz w:val="20"/>
+                              </w:rPr>
+                              <w:t>valid</w:t>
+                            </w:r>
+                            <w:proofErr w:type="gramEnd"/>
+                            <w:r>
+                              <w:rPr>
+                                <w:sz w:val="20"/>
+                              </w:rPr>
+                              <w:t xml:space="preserve"> student]</w:t>
                             </w:r>
                           </w:p>
                         </w:txbxContent>
@@ -5951,7 +6051,7 @@
           </mc:Choice>
           <mc:Fallback>
             <w:pict>
-              <v:shape id="Text Box 32" o:spid="_x0000_s1047" type="#_x0000_t202" style="position:absolute;left:0;text-align:left;margin-left:90pt;margin-top:67.5pt;width:77.2pt;height:18pt;z-index:251738112;visibility:visible;mso-wrap-style:none;mso-height-percent:0;mso-wrap-distance-left:9pt;mso-wrap-distance-top:0;mso-wrap-distance-right:9pt;mso-wrap-distance-bottom:0;mso-position-horizontal:absolute;mso-position-horizontal-relative:text;mso-position-vertical:absolute;mso-position-vertical-relative:text;mso-height-percent:0;mso-height-relative:margin;v-text-anchor:top" o:gfxdata="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" filled="f" stroked="f">
+              <v:shape id="Text Box 32" o:spid="_x0000_s1047" type="#_x0000_t202" style="position:absolute;left:0;text-align:left;margin-left:90pt;margin-top:67.5pt;width:77.2pt;height:18pt;z-index:251738112;visibility:visible;mso-wrap-style:none;mso-height-percent:0;mso-wrap-distance-left:9pt;mso-wrap-distance-top:0;mso-wrap-distance-right:9pt;mso-wrap-distance-bottom:0;mso-position-horizontal:absolute;mso-position-horizontal-relative:text;mso-position-vertical:absolute;mso-position-vertical-relative:text;mso-height-percent:0;mso-height-relative:margin;v-text-anchor:top" o:gfxdata="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" filled="f" stroked="f">
                 <v:textbox>
                   <w:txbxContent>
                     <w:p>
@@ -6633,7 +6733,7 @@
                     <pic:cNvPicPr/>
                   </pic:nvPicPr>
                   <pic:blipFill rotWithShape="1">
-                    <a:blip r:embed="rId7">
+                    <a:blip r:embed="rId11">
                       <a:extLst>
                         <a:ext uri="{28A0092B-C50C-407E-A947-70E740481C1C}">
                           <a14:useLocalDpi xmlns:a14="http://schemas.microsoft.com/office/drawing/2010/main" val="0"/>
@@ -6685,6 +6785,7 @@
           <w:b/>
         </w:rPr>
       </w:pPr>
+      <w:proofErr w:type="spellStart"/>
       <w:r>
         <w:rPr>
           <w:b/>
@@ -6697,8 +6798,17 @@
         </w:rPr>
         <w:t>Simulator</w:t>
       </w:r>
-      <w:r>
-        <w:t xml:space="preserve"> - This object handles our textual user interface, interacting with the PlayMaster façade to handle all transactions between a user and the backend.</w:t>
+      <w:proofErr w:type="spellEnd"/>
+      <w:r>
+        <w:t xml:space="preserve"> - This object handles our textual user interface, interacting with the </w:t>
+      </w:r>
+      <w:proofErr w:type="spellStart"/>
+      <w:r>
+        <w:t>PlayMaster</w:t>
+      </w:r>
+      <w:proofErr w:type="spellEnd"/>
+      <w:r>
+        <w:t xml:space="preserve"> façade to handle all transactions between a user and the backend.</w:t>
       </w:r>
     </w:p>
     <w:p>
@@ -6712,12 +6822,14 @@
           <w:b/>
         </w:rPr>
       </w:pPr>
+      <w:proofErr w:type="spellStart"/>
       <w:r>
         <w:rPr>
           <w:b/>
         </w:rPr>
         <w:t>PlayMaster</w:t>
       </w:r>
+      <w:proofErr w:type="spellEnd"/>
       <w:r>
         <w:t xml:space="preserve"> – Provides a façade for the persistence and object backend of the system.</w:t>
       </w:r>
@@ -6733,11 +6845,19 @@
           <w:b/>
         </w:rPr>
       </w:pPr>
+      <w:proofErr w:type="spellStart"/>
       <w:r>
         <w:rPr>
           <w:b/>
         </w:rPr>
-        <w:t xml:space="preserve">PersistenceHandler </w:t>
+        <w:t>PersistenceHandler</w:t>
+      </w:r>
+      <w:proofErr w:type="spellEnd"/>
+      <w:r>
+        <w:rPr>
+          <w:b/>
+        </w:rPr>
+        <w:t xml:space="preserve"> </w:t>
       </w:r>
       <w:r>
         <w:t>– I</w:t>
@@ -6775,9 +6895,11 @@
       <w:r>
         <w:t xml:space="preserve"> – Handles instructor responsibilities, mapped with 1+ </w:t>
       </w:r>
+      <w:proofErr w:type="gramStart"/>
       <w:r>
         <w:t>students</w:t>
       </w:r>
+      <w:proofErr w:type="gramEnd"/>
       <w:r>
         <w:t xml:space="preserve"> to 1 instructor.</w:t>
       </w:r>
@@ -6838,16 +6960,25 @@
           <w:b/>
         </w:rPr>
       </w:pPr>
+      <w:proofErr w:type="spellStart"/>
       <w:r>
         <w:rPr>
           <w:b/>
         </w:rPr>
-        <w:t xml:space="preserve">PlayObject &lt;- </w:t>
-      </w:r>
+        <w:t>PlayObject</w:t>
+      </w:r>
+      <w:proofErr w:type="spellEnd"/>
       <w:r>
         <w:rPr>
           <w:b/>
         </w:rPr>
+        <w:t xml:space="preserve"> &lt;- </w:t>
+      </w:r>
+      <w:proofErr w:type="spellStart"/>
+      <w:r>
+        <w:rPr>
+          <w:b/>
+        </w:rPr>
         <w:t>PlayList</w:t>
       </w:r>
       <w:r>
@@ -6856,18 +6987,21 @@
         </w:rPr>
         <w:t>Object</w:t>
       </w:r>
+      <w:proofErr w:type="spellEnd"/>
       <w:r>
         <w:rPr>
           <w:b/>
         </w:rPr>
         <w:t xml:space="preserve"> and </w:t>
       </w:r>
+      <w:proofErr w:type="spellStart"/>
       <w:r>
         <w:rPr>
           <w:b/>
         </w:rPr>
         <w:t>AssignmentObject</w:t>
       </w:r>
+      <w:proofErr w:type="spellEnd"/>
       <w:r>
         <w:rPr>
           <w:b/>
@@ -6878,7 +7012,15 @@
         <w:t>–Handle aggregation of songs as appropriate for different expectations for number of plays.</w:t>
       </w:r>
       <w:r>
-        <w:t xml:space="preserve"> PlayObject is the parent object of both, which slightly differ in their implementation/requirements, but the polymorphism here is important…</w:t>
+        <w:t xml:space="preserve"> </w:t>
+      </w:r>
+      <w:proofErr w:type="spellStart"/>
+      <w:r>
+        <w:t>PlayObject</w:t>
+      </w:r>
+      <w:proofErr w:type="spellEnd"/>
+      <w:r>
+        <w:t xml:space="preserve"> is the parent object of both, which slightly differ in their implementation/requirements, but the polymorphism here is important…</w:t>
       </w:r>
     </w:p>
     <w:p>
@@ -6979,28 +7121,69 @@
           <w:sz w:val="20"/>
           <w:szCs w:val="20"/>
         </w:rPr>
-        <w:t xml:space="preserve"> with python natively, I believe). This approach is not secure</w:t>
-      </w:r>
+        <w:t xml:space="preserve"> with python natively, I believe). This approach is not </w:t>
+      </w:r>
+      <w:proofErr w:type="gramStart"/>
       <w:r>
         <w:rPr>
           <w:sz w:val="20"/>
           <w:szCs w:val="20"/>
         </w:rPr>
-        <w:t xml:space="preserve"> (persistence file can be edited/altered to do bad things)</w:t>
-      </w:r>
+        <w:t>secure</w:t>
+      </w:r>
+      <w:proofErr w:type="gramEnd"/>
       <w:r>
         <w:rPr>
           <w:sz w:val="20"/>
           <w:szCs w:val="20"/>
         </w:rPr>
-        <w:t xml:space="preserve">, but </w:t>
+        <w:t xml:space="preserve"> (persistence file can be edited/altered to do bad things)</w:t>
       </w:r>
       <w:r>
         <w:rPr>
           <w:sz w:val="20"/>
           <w:szCs w:val="20"/>
         </w:rPr>
-        <w:t>nice and convenient for ease of OOP design. The PersistenceHandler class implicitly capitalized on python-native polymorphism (every class definition implicitly subclasses the ‘object’ superclass to be able to serialize/deserialize nicely…</w:t>
+        <w:t xml:space="preserve">, but </w:t>
+      </w:r>
+      <w:r>
+        <w:rPr>
+          <w:sz w:val="20"/>
+          <w:szCs w:val="20"/>
+        </w:rPr>
+        <w:t xml:space="preserve">nice and convenient for ease of OOP design. The </w:t>
+      </w:r>
+      <w:proofErr w:type="spellStart"/>
+      <w:r>
+        <w:rPr>
+          <w:sz w:val="20"/>
+          <w:szCs w:val="20"/>
+        </w:rPr>
+        <w:t>PersistenceHandler</w:t>
+      </w:r>
+      <w:proofErr w:type="spellEnd"/>
+      <w:r>
+        <w:rPr>
+          <w:sz w:val="20"/>
+          <w:szCs w:val="20"/>
+        </w:rPr>
+        <w:t xml:space="preserve"> class implicitly capitalized on python-native polymorphism (every class definition implicitly subclasses the ‘object’ superclass to be able to serialize/</w:t>
+      </w:r>
+      <w:proofErr w:type="spellStart"/>
+      <w:r>
+        <w:rPr>
+          <w:sz w:val="20"/>
+          <w:szCs w:val="20"/>
+        </w:rPr>
+        <w:t>deserialize</w:t>
+      </w:r>
+      <w:proofErr w:type="spellEnd"/>
+      <w:r>
+        <w:rPr>
+          <w:sz w:val="20"/>
+          <w:szCs w:val="20"/>
+        </w:rPr>
+        <w:t xml:space="preserve"> nicely…</w:t>
       </w:r>
     </w:p>
     <w:p>
@@ -7047,16 +7230,132 @@
     </w:p>
     <w:p>
       <w:r>
-        <w:t>These are scanned and hand-drawn, for simplicity…</w:t>
+        <w:t xml:space="preserve">For simplicity, these show interaction with the interface of </w:t>
+      </w:r>
+      <w:proofErr w:type="spellStart"/>
+      <w:r>
+        <w:t>PlayMaster</w:t>
+      </w:r>
+      <w:proofErr w:type="spellEnd"/>
+      <w:r>
+        <w:t>…</w:t>
+      </w:r>
+    </w:p>
+    <w:p/>
+    <w:p>
+      <w:r>
+        <w:t>#1</w:t>
+      </w:r>
+    </w:p>
+    <w:p/>
+    <w:p>
+      <w:r>
+        <w:rPr>
+          <w:noProof/>
+        </w:rPr>
+        <w:drawing>
+          <wp:inline distT="0" distB="0" distL="0" distR="0" wp14:anchorId="667E30D3" wp14:editId="0BB6E09B">
+            <wp:extent cx="5943600" cy="4782185"/>
+            <wp:effectExtent l="0" t="0" r="0" b="0"/>
+            <wp:docPr id="10" name="Picture 10"/>
+            <wp:cNvGraphicFramePr>
+              <a:graphicFrameLocks xmlns:a="http://schemas.openxmlformats.org/drawingml/2006/main" noChangeAspect="1"/>
+            </wp:cNvGraphicFramePr>
+            <a:graphic xmlns:a="http://schemas.openxmlformats.org/drawingml/2006/main">
+              <a:graphicData uri="http://schemas.openxmlformats.org/drawingml/2006/picture">
+                <pic:pic xmlns:pic="http://schemas.openxmlformats.org/drawingml/2006/picture">
+                  <pic:nvPicPr>
+                    <pic:cNvPr id="0" name="SequenceDiagram1.png"/>
+                    <pic:cNvPicPr/>
+                  </pic:nvPicPr>
+                  <pic:blipFill>
+                    <a:blip r:embed="rId12">
+                      <a:extLst>
+                        <a:ext uri="{28A0092B-C50C-407E-A947-70E740481C1C}">
+                          <a14:useLocalDpi xmlns:a14="http://schemas.microsoft.com/office/drawing/2010/main" val="0"/>
+                        </a:ext>
+                      </a:extLst>
+                    </a:blip>
+                    <a:stretch>
+                      <a:fillRect/>
+                    </a:stretch>
+                  </pic:blipFill>
+                  <pic:spPr>
+                    <a:xfrm>
+                      <a:off x="0" y="0"/>
+                      <a:ext cx="5943600" cy="4782185"/>
+                    </a:xfrm>
+                    <a:prstGeom prst="rect">
+                      <a:avLst/>
+                    </a:prstGeom>
+                  </pic:spPr>
+                </pic:pic>
+              </a:graphicData>
+            </a:graphic>
+          </wp:inline>
+        </w:drawing>
+      </w:r>
+    </w:p>
+    <w:p/>
+    <w:p>
+      <w:r>
+        <w:br w:type="page"/>
       </w:r>
     </w:p>
     <w:p>
-      <w:pPr>
-        <w:pStyle w:val="ListParagraph"/>
-      </w:pPr>
-      <w:r>
-        <w:t>{to do}</w:t>
-      </w:r>
+      <w:r>
+        <w:t>#2</w:t>
+      </w:r>
+    </w:p>
+    <w:p>
+      <w:bookmarkStart w:id="0" w:name="_GoBack"/>
+      <w:r>
+        <w:rPr>
+          <w:noProof/>
+        </w:rPr>
+        <w:drawing>
+          <wp:inline distT="0" distB="0" distL="0" distR="0" wp14:anchorId="7A38E7ED" wp14:editId="7EC58E88">
+            <wp:extent cx="5943600" cy="5489575"/>
+            <wp:effectExtent l="0" t="0" r="0" b="0"/>
+            <wp:docPr id="12" name="Picture 12"/>
+            <wp:cNvGraphicFramePr>
+              <a:graphicFrameLocks xmlns:a="http://schemas.openxmlformats.org/drawingml/2006/main" noChangeAspect="1"/>
+            </wp:cNvGraphicFramePr>
+            <a:graphic xmlns:a="http://schemas.openxmlformats.org/drawingml/2006/main">
+              <a:graphicData uri="http://schemas.openxmlformats.org/drawingml/2006/picture">
+                <pic:pic xmlns:pic="http://schemas.openxmlformats.org/drawingml/2006/picture">
+                  <pic:nvPicPr>
+                    <pic:cNvPr id="0" name="SequenceDiagram2.png"/>
+                    <pic:cNvPicPr/>
+                  </pic:nvPicPr>
+                  <pic:blipFill>
+                    <a:blip r:embed="rId13">
+                      <a:extLst>
+                        <a:ext uri="{28A0092B-C50C-407E-A947-70E740481C1C}">
+                          <a14:useLocalDpi xmlns:a14="http://schemas.microsoft.com/office/drawing/2010/main" val="0"/>
+                        </a:ext>
+                      </a:extLst>
+                    </a:blip>
+                    <a:stretch>
+                      <a:fillRect/>
+                    </a:stretch>
+                  </pic:blipFill>
+                  <pic:spPr>
+                    <a:xfrm>
+                      <a:off x="0" y="0"/>
+                      <a:ext cx="5943600" cy="5489575"/>
+                    </a:xfrm>
+                    <a:prstGeom prst="rect">
+                      <a:avLst/>
+                    </a:prstGeom>
+                  </pic:spPr>
+                </pic:pic>
+              </a:graphicData>
+            </a:graphic>
+          </wp:inline>
+        </w:drawing>
+      </w:r>
+      <w:bookmarkEnd w:id="0"/>
     </w:p>
     <w:sectPr>
       <w:pgSz w:w="12240" w:h="15840"/>
@@ -7066,6 +7365,140 @@
     </w:sectPr>
   </w:body>
 </w:document>
+</file>
+
+<file path=word/endnotes.xml><?xml version="1.0" encoding="utf-8"?>
+<w:endnotes xmlns:wpc="http://schemas.microsoft.com/office/word/2010/wordprocessingCanvas" xmlns:mo="http://schemas.microsoft.com/office/mac/office/2008/main" xmlns:mc="http://schemas.openxmlformats.org/markup-compatibility/2006" xmlns:mv="urn:schemas-microsoft-com:mac:vml" xmlns:o="urn:schemas-microsoft-com:office:office" xmlns:r="http://schemas.openxmlformats.org/officeDocument/2006/relationships" xmlns:m="http://schemas.openxmlformats.org/officeDocument/2006/math" xmlns:v="urn:schemas-microsoft-com:vml" xmlns:wp14="http://schemas.microsoft.com/office/word/2010/wordprocessingDrawing" xmlns:wp="http://schemas.openxmlformats.org/drawingml/2006/wordprocessingDrawing" xmlns:w10="urn:schemas-microsoft-com:office:word" xmlns:w="http://schemas.openxmlformats.org/wordprocessingml/2006/main" xmlns:w14="http://schemas.microsoft.com/office/word/2010/wordml" xmlns:wpg="http://schemas.microsoft.com/office/word/2010/wordprocessingGroup" xmlns:wpi="http://schemas.microsoft.com/office/word/2010/wordprocessingInk" xmlns:wne="http://schemas.microsoft.com/office/word/2006/wordml" xmlns:wps="http://schemas.microsoft.com/office/word/2010/wordprocessingShape" mc:Ignorable="w14 wp14">
+  <w:endnote w:type="separator" w:id="-1">
+    <w:p>
+      <w:r>
+        <w:separator/>
+      </w:r>
+    </w:p>
+  </w:endnote>
+  <w:endnote w:type="continuationSeparator" w:id="0">
+    <w:p>
+      <w:r>
+        <w:continuationSeparator/>
+      </w:r>
+    </w:p>
+  </w:endnote>
+</w:endnotes>
+</file>
+
+<file path=word/footnotes.xml><?xml version="1.0" encoding="utf-8"?>
+<w:footnotes xmlns:wpc="http://schemas.microsoft.com/office/word/2010/wordprocessingCanvas" xmlns:mo="http://schemas.microsoft.com/office/mac/office/2008/main" xmlns:mc="http://schemas.openxmlformats.org/markup-compatibility/2006" xmlns:mv="urn:schemas-microsoft-com:mac:vml" xmlns:o="urn:schemas-microsoft-com:office:office" xmlns:r="http://schemas.openxmlformats.org/officeDocument/2006/relationships" xmlns:m="http://schemas.openxmlformats.org/officeDocument/2006/math" xmlns:v="urn:schemas-microsoft-com:vml" xmlns:wp14="http://schemas.microsoft.com/office/word/2010/wordprocessingDrawing" xmlns:wp="http://schemas.openxmlformats.org/drawingml/2006/wordprocessingDrawing" xmlns:w10="urn:schemas-microsoft-com:office:word" xmlns:w="http://schemas.openxmlformats.org/wordprocessingml/2006/main" xmlns:w14="http://schemas.microsoft.com/office/word/2010/wordml" xmlns:wpg="http://schemas.microsoft.com/office/word/2010/wordprocessingGroup" xmlns:wpi="http://schemas.microsoft.com/office/word/2010/wordprocessingInk" xmlns:wne="http://schemas.microsoft.com/office/word/2006/wordml" xmlns:wps="http://schemas.microsoft.com/office/word/2010/wordprocessingShape" mc:Ignorable="w14 wp14">
+  <w:footnote w:type="separator" w:id="-1">
+    <w:p>
+      <w:r>
+        <w:separator/>
+      </w:r>
+    </w:p>
+  </w:footnote>
+  <w:footnote w:type="continuationSeparator" w:id="0">
+    <w:p>
+      <w:r>
+        <w:continuationSeparator/>
+      </w:r>
+    </w:p>
+  </w:footnote>
+</w:footnotes>
+</file>
+
+<file path=word/header1.xml><?xml version="1.0" encoding="utf-8"?>
+<w:hdr xmlns:wpc="http://schemas.microsoft.com/office/word/2010/wordprocessingCanvas" xmlns:mo="http://schemas.microsoft.com/office/mac/office/2008/main" xmlns:mc="http://schemas.openxmlformats.org/markup-compatibility/2006" xmlns:mv="urn:schemas-microsoft-com:mac:vml" xmlns:o="urn:schemas-microsoft-com:office:office" xmlns:r="http://schemas.openxmlformats.org/officeDocument/2006/relationships" xmlns:m="http://schemas.openxmlformats.org/officeDocument/2006/math" xmlns:v="urn:schemas-microsoft-com:vml" xmlns:wp14="http://schemas.microsoft.com/office/word/2010/wordprocessingDrawing" xmlns:wp="http://schemas.openxmlformats.org/drawingml/2006/wordprocessingDrawing" xmlns:w10="urn:schemas-microsoft-com:office:word" xmlns:w="http://schemas.openxmlformats.org/wordprocessingml/2006/main" xmlns:w14="http://schemas.microsoft.com/office/word/2010/wordml" xmlns:wpg="http://schemas.microsoft.com/office/word/2010/wordprocessingGroup" xmlns:wpi="http://schemas.microsoft.com/office/word/2010/wordprocessingInk" xmlns:wne="http://schemas.microsoft.com/office/word/2006/wordml" xmlns:wps="http://schemas.microsoft.com/office/word/2010/wordprocessingShape" mc:Ignorable="w14 wp14">
+  <w:p>
+    <w:pPr>
+      <w:pStyle w:val="Header"/>
+    </w:pPr>
+    <w:sdt>
+      <w:sdtPr>
+        <w:id w:val="171999623"/>
+        <w:placeholder>
+          <w:docPart w:val="35AB70548DD9364A94FE2CFBB93B5E51"/>
+        </w:placeholder>
+        <w:temporary/>
+        <w:showingPlcHdr/>
+      </w:sdtPr>
+      <w:sdtContent>
+        <w:r>
+          <w:t>[Type text]</w:t>
+        </w:r>
+      </w:sdtContent>
+    </w:sdt>
+    <w:r>
+      <w:ptab w:relativeTo="margin" w:alignment="center" w:leader="none"/>
+    </w:r>
+    <w:sdt>
+      <w:sdtPr>
+        <w:id w:val="171999624"/>
+        <w:placeholder>
+          <w:docPart w:val="5FE90CF9D223E94682A876D7EBF148A2"/>
+        </w:placeholder>
+        <w:temporary/>
+        <w:showingPlcHdr/>
+      </w:sdtPr>
+      <w:sdtContent>
+        <w:r>
+          <w:t>[Type text]</w:t>
+        </w:r>
+      </w:sdtContent>
+    </w:sdt>
+    <w:r>
+      <w:ptab w:relativeTo="margin" w:alignment="right" w:leader="none"/>
+    </w:r>
+    <w:sdt>
+      <w:sdtPr>
+        <w:id w:val="171999625"/>
+        <w:placeholder>
+          <w:docPart w:val="5DED9DEB903D30469918F92B30553EEC"/>
+        </w:placeholder>
+        <w:temporary/>
+        <w:showingPlcHdr/>
+      </w:sdtPr>
+      <w:sdtContent>
+        <w:r>
+          <w:t>[Type text]</w:t>
+        </w:r>
+      </w:sdtContent>
+    </w:sdt>
+  </w:p>
+  <w:p>
+    <w:pPr>
+      <w:pStyle w:val="Header"/>
+    </w:pPr>
+  </w:p>
+</w:hdr>
+</file>
+
+<file path=word/header2.xml><?xml version="1.0" encoding="utf-8"?>
+<w:hdr xmlns:wpc="http://schemas.microsoft.com/office/word/2010/wordprocessingCanvas" xmlns:mo="http://schemas.microsoft.com/office/mac/office/2008/main" xmlns:mc="http://schemas.openxmlformats.org/markup-compatibility/2006" xmlns:mv="urn:schemas-microsoft-com:mac:vml" xmlns:o="urn:schemas-microsoft-com:office:office" xmlns:r="http://schemas.openxmlformats.org/officeDocument/2006/relationships" xmlns:m="http://schemas.openxmlformats.org/officeDocument/2006/math" xmlns:v="urn:schemas-microsoft-com:vml" xmlns:wp14="http://schemas.microsoft.com/office/word/2010/wordprocessingDrawing" xmlns:wp="http://schemas.openxmlformats.org/drawingml/2006/wordprocessingDrawing" xmlns:w10="urn:schemas-microsoft-com:office:word" xmlns:w="http://schemas.openxmlformats.org/wordprocessingml/2006/main" xmlns:w14="http://schemas.microsoft.com/office/word/2010/wordml" xmlns:wpg="http://schemas.microsoft.com/office/word/2010/wordprocessingGroup" xmlns:wpi="http://schemas.microsoft.com/office/word/2010/wordprocessingInk" xmlns:wne="http://schemas.microsoft.com/office/word/2006/wordml" xmlns:wps="http://schemas.microsoft.com/office/word/2010/wordprocessingShape" mc:Ignorable="w14 wp14">
+  <w:p>
+    <w:pPr>
+      <w:pStyle w:val="Header"/>
+    </w:pPr>
+    <w:r>
+      <w:t>Poole and Wepman</w:t>
+    </w:r>
+    <w:r>
+      <w:ptab w:relativeTo="margin" w:alignment="center" w:leader="none"/>
+    </w:r>
+    <w:r>
+      <w:t>CSCI4448</w:t>
+    </w:r>
+    <w:r>
+      <w:ptab w:relativeTo="margin" w:alignment="right" w:leader="none"/>
+    </w:r>
+    <w:r>
+      <w:t>HW4</w:t>
+    </w:r>
+  </w:p>
+  <w:p>
+    <w:pPr>
+      <w:pStyle w:val="Header"/>
+    </w:pPr>
+  </w:p>
+</w:hdr>
 </file>
 
 <file path=word/numbering.xml><?xml version="1.0" encoding="utf-8"?>
@@ -8881,6 +9314,48 @@
       <w:szCs w:val="18"/>
     </w:rPr>
   </w:style>
+  <w:style w:type="paragraph" w:styleId="Header">
+    <w:name w:val="header"/>
+    <w:basedOn w:val="Normal"/>
+    <w:link w:val="HeaderChar"/>
+    <w:uiPriority w:val="99"/>
+    <w:unhideWhenUsed/>
+    <w:rsid w:val="00BF0B2F"/>
+    <w:pPr>
+      <w:tabs>
+        <w:tab w:val="center" w:pos="4320"/>
+        <w:tab w:val="right" w:pos="8640"/>
+      </w:tabs>
+    </w:pPr>
+  </w:style>
+  <w:style w:type="character" w:customStyle="1" w:styleId="HeaderChar">
+    <w:name w:val="Header Char"/>
+    <w:basedOn w:val="DefaultParagraphFont"/>
+    <w:link w:val="Header"/>
+    <w:uiPriority w:val="99"/>
+    <w:rsid w:val="00BF0B2F"/>
+  </w:style>
+  <w:style w:type="paragraph" w:styleId="Footer">
+    <w:name w:val="footer"/>
+    <w:basedOn w:val="Normal"/>
+    <w:link w:val="FooterChar"/>
+    <w:uiPriority w:val="99"/>
+    <w:unhideWhenUsed/>
+    <w:rsid w:val="00BF0B2F"/>
+    <w:pPr>
+      <w:tabs>
+        <w:tab w:val="center" w:pos="4320"/>
+        <w:tab w:val="right" w:pos="8640"/>
+      </w:tabs>
+    </w:pPr>
+  </w:style>
+  <w:style w:type="character" w:customStyle="1" w:styleId="FooterChar">
+    <w:name w:val="Footer Char"/>
+    <w:basedOn w:val="DefaultParagraphFont"/>
+    <w:link w:val="Footer"/>
+    <w:uiPriority w:val="99"/>
+    <w:rsid w:val="00BF0B2F"/>
+  </w:style>
 </w:styles>
 </file>
 
@@ -9128,7 +9603,676 @@
       <w:szCs w:val="18"/>
     </w:rPr>
   </w:style>
+  <w:style w:type="paragraph" w:styleId="Header">
+    <w:name w:val="header"/>
+    <w:basedOn w:val="Normal"/>
+    <w:link w:val="HeaderChar"/>
+    <w:uiPriority w:val="99"/>
+    <w:unhideWhenUsed/>
+    <w:rsid w:val="00BF0B2F"/>
+    <w:pPr>
+      <w:tabs>
+        <w:tab w:val="center" w:pos="4320"/>
+        <w:tab w:val="right" w:pos="8640"/>
+      </w:tabs>
+    </w:pPr>
+  </w:style>
+  <w:style w:type="character" w:customStyle="1" w:styleId="HeaderChar">
+    <w:name w:val="Header Char"/>
+    <w:basedOn w:val="DefaultParagraphFont"/>
+    <w:link w:val="Header"/>
+    <w:uiPriority w:val="99"/>
+    <w:rsid w:val="00BF0B2F"/>
+  </w:style>
+  <w:style w:type="paragraph" w:styleId="Footer">
+    <w:name w:val="footer"/>
+    <w:basedOn w:val="Normal"/>
+    <w:link w:val="FooterChar"/>
+    <w:uiPriority w:val="99"/>
+    <w:unhideWhenUsed/>
+    <w:rsid w:val="00BF0B2F"/>
+    <w:pPr>
+      <w:tabs>
+        <w:tab w:val="center" w:pos="4320"/>
+        <w:tab w:val="right" w:pos="8640"/>
+      </w:tabs>
+    </w:pPr>
+  </w:style>
+  <w:style w:type="character" w:customStyle="1" w:styleId="FooterChar">
+    <w:name w:val="Footer Char"/>
+    <w:basedOn w:val="DefaultParagraphFont"/>
+    <w:link w:val="Footer"/>
+    <w:uiPriority w:val="99"/>
+    <w:rsid w:val="00BF0B2F"/>
+  </w:style>
 </w:styles>
+</file>
+
+<file path=word/glossary/document.xml><?xml version="1.0" encoding="utf-8"?>
+<w:glossaryDocument xmlns:wpc="http://schemas.microsoft.com/office/word/2010/wordprocessingCanvas" xmlns:mo="http://schemas.microsoft.com/office/mac/office/2008/main" xmlns:mc="http://schemas.openxmlformats.org/markup-compatibility/2006" xmlns:mv="urn:schemas-microsoft-com:mac:vml" xmlns:o="urn:schemas-microsoft-com:office:office" xmlns:r="http://schemas.openxmlformats.org/officeDocument/2006/relationships" xmlns:m="http://schemas.openxmlformats.org/officeDocument/2006/math" xmlns:v="urn:schemas-microsoft-com:vml" xmlns:wp14="http://schemas.microsoft.com/office/word/2010/wordprocessingDrawing" xmlns:wp="http://schemas.openxmlformats.org/drawingml/2006/wordprocessingDrawing" xmlns:w10="urn:schemas-microsoft-com:office:word" xmlns:w="http://schemas.openxmlformats.org/wordprocessingml/2006/main" xmlns:w14="http://schemas.microsoft.com/office/word/2010/wordml" xmlns:wpg="http://schemas.microsoft.com/office/word/2010/wordprocessingGroup" xmlns:wpi="http://schemas.microsoft.com/office/word/2010/wordprocessingInk" xmlns:wne="http://schemas.microsoft.com/office/word/2006/wordml" xmlns:wps="http://schemas.microsoft.com/office/word/2010/wordprocessingShape" mc:Ignorable="w14 wp14">
+  <w:docParts>
+    <w:docPart>
+      <w:docPartPr>
+        <w:name w:val="35AB70548DD9364A94FE2CFBB93B5E51"/>
+        <w:category>
+          <w:name w:val="General"/>
+          <w:gallery w:val="placeholder"/>
+        </w:category>
+        <w:types>
+          <w:type w:val="bbPlcHdr"/>
+        </w:types>
+        <w:behaviors>
+          <w:behavior w:val="content"/>
+        </w:behaviors>
+        <w:guid w:val="{7E1BB7B1-B228-3247-96C3-0BD2176C8CBB}"/>
+      </w:docPartPr>
+      <w:docPartBody>
+        <w:p>
+          <w:pPr>
+            <w:pStyle w:val="35AB70548DD9364A94FE2CFBB93B5E51"/>
+          </w:pPr>
+          <w:r>
+            <w:t>[Type text]</w:t>
+          </w:r>
+        </w:p>
+      </w:docPartBody>
+    </w:docPart>
+    <w:docPart>
+      <w:docPartPr>
+        <w:name w:val="5FE90CF9D223E94682A876D7EBF148A2"/>
+        <w:category>
+          <w:name w:val="General"/>
+          <w:gallery w:val="placeholder"/>
+        </w:category>
+        <w:types>
+          <w:type w:val="bbPlcHdr"/>
+        </w:types>
+        <w:behaviors>
+          <w:behavior w:val="content"/>
+        </w:behaviors>
+        <w:guid w:val="{6351B141-ED4E-334C-AA89-4DD9AFFC7FB1}"/>
+      </w:docPartPr>
+      <w:docPartBody>
+        <w:p>
+          <w:pPr>
+            <w:pStyle w:val="5FE90CF9D223E94682A876D7EBF148A2"/>
+          </w:pPr>
+          <w:r>
+            <w:t>[Type text]</w:t>
+          </w:r>
+        </w:p>
+      </w:docPartBody>
+    </w:docPart>
+    <w:docPart>
+      <w:docPartPr>
+        <w:name w:val="5DED9DEB903D30469918F92B30553EEC"/>
+        <w:category>
+          <w:name w:val="General"/>
+          <w:gallery w:val="placeholder"/>
+        </w:category>
+        <w:types>
+          <w:type w:val="bbPlcHdr"/>
+        </w:types>
+        <w:behaviors>
+          <w:behavior w:val="content"/>
+        </w:behaviors>
+        <w:guid w:val="{C41EF65A-1A86-DD4F-9F05-679ACCD99080}"/>
+      </w:docPartPr>
+      <w:docPartBody>
+        <w:p>
+          <w:pPr>
+            <w:pStyle w:val="5DED9DEB903D30469918F92B30553EEC"/>
+          </w:pPr>
+          <w:r>
+            <w:t>[Type text]</w:t>
+          </w:r>
+        </w:p>
+      </w:docPartBody>
+    </w:docPart>
+  </w:docParts>
+</w:glossaryDocument>
+</file>
+
+<file path=word/glossary/fontTable.xml><?xml version="1.0" encoding="utf-8"?>
+<w:fonts xmlns:mc="http://schemas.openxmlformats.org/markup-compatibility/2006" xmlns:r="http://schemas.openxmlformats.org/officeDocument/2006/relationships" xmlns:w="http://schemas.openxmlformats.org/wordprocessingml/2006/main" xmlns:w14="http://schemas.microsoft.com/office/word/2010/wordml" mc:Ignorable="w14">
+  <w:font w:name="Times New Roman">
+    <w:panose1 w:val="02020603050405020304"/>
+    <w:charset w:val="00"/>
+    <w:family w:val="auto"/>
+    <w:pitch w:val="variable"/>
+    <w:sig w:usb0="E0002AFF" w:usb1="C0007841" w:usb2="00000009" w:usb3="00000000" w:csb0="000001FF" w:csb1="00000000"/>
+  </w:font>
+  <w:font w:name="Symbol">
+    <w:panose1 w:val="00000000000000000000"/>
+    <w:charset w:val="02"/>
+    <w:family w:val="auto"/>
+    <w:pitch w:val="variable"/>
+    <w:sig w:usb0="00000000" w:usb1="10000000" w:usb2="00000000" w:usb3="00000000" w:csb0="80000000" w:csb1="00000000"/>
+  </w:font>
+  <w:font w:name="Courier New">
+    <w:panose1 w:val="02070309020205020404"/>
+    <w:charset w:val="00"/>
+    <w:family w:val="auto"/>
+    <w:pitch w:val="variable"/>
+    <w:sig w:usb0="E0002AFF" w:usb1="C0007843" w:usb2="00000009" w:usb3="00000000" w:csb0="000001FF" w:csb1="00000000"/>
+  </w:font>
+  <w:font w:name="Wingdings">
+    <w:panose1 w:val="05000000000000000000"/>
+    <w:charset w:val="02"/>
+    <w:family w:val="auto"/>
+    <w:pitch w:val="variable"/>
+    <w:sig w:usb0="00000000" w:usb1="10000000" w:usb2="00000000" w:usb3="00000000" w:csb0="80000000" w:csb1="00000000"/>
+  </w:font>
+  <w:font w:name="Cambria">
+    <w:panose1 w:val="02040503050406030204"/>
+    <w:charset w:val="00"/>
+    <w:family w:val="auto"/>
+    <w:pitch w:val="variable"/>
+    <w:sig w:usb0="E00002FF" w:usb1="400004FF" w:usb2="00000000" w:usb3="00000000" w:csb0="0000019F" w:csb1="00000000"/>
+  </w:font>
+  <w:font w:name="ＭＳ 明朝">
+    <w:panose1 w:val="00000000000000000000"/>
+    <w:charset w:val="80"/>
+    <w:family w:val="roman"/>
+    <w:notTrueType/>
+    <w:pitch w:val="fixed"/>
+    <w:sig w:usb0="00000001" w:usb1="08070000" w:usb2="00000010" w:usb3="00000000" w:csb0="00020000" w:csb1="00000000"/>
+  </w:font>
+  <w:font w:name="Lucida Grande">
+    <w:panose1 w:val="020B0600040502020204"/>
+    <w:charset w:val="00"/>
+    <w:family w:val="auto"/>
+    <w:pitch w:val="variable"/>
+    <w:sig w:usb0="E1000AEF" w:usb1="5000A1FF" w:usb2="00000000" w:usb3="00000000" w:csb0="000001BF" w:csb1="00000000"/>
+  </w:font>
+  <w:font w:name="Arial">
+    <w:panose1 w:val="020B0604020202020204"/>
+    <w:charset w:val="00"/>
+    <w:family w:val="auto"/>
+    <w:pitch w:val="variable"/>
+    <w:sig w:usb0="E0002AFF" w:usb1="C0007843" w:usb2="00000009" w:usb3="00000000" w:csb0="000001FF" w:csb1="00000000"/>
+  </w:font>
+  <w:font w:name="ＭＳ ゴシック">
+    <w:panose1 w:val="00000000000000000000"/>
+    <w:charset w:val="80"/>
+    <w:family w:val="modern"/>
+    <w:notTrueType/>
+    <w:pitch w:val="fixed"/>
+    <w:sig w:usb0="00000001" w:usb1="08070000" w:usb2="00000010" w:usb3="00000000" w:csb0="00020000" w:csb1="00000000"/>
+  </w:font>
+  <w:font w:name="Calibri">
+    <w:panose1 w:val="020F0502020204030204"/>
+    <w:charset w:val="00"/>
+    <w:family w:val="auto"/>
+    <w:pitch w:val="variable"/>
+    <w:sig w:usb0="E10002FF" w:usb1="4000ACFF" w:usb2="00000009" w:usb3="00000000" w:csb0="0000019F" w:csb1="00000000"/>
+  </w:font>
+</w:fonts>
+</file>
+
+<file path=word/glossary/settings.xml><?xml version="1.0" encoding="utf-8"?>
+<w:settings xmlns:mc="http://schemas.openxmlformats.org/markup-compatibility/2006" xmlns:o="urn:schemas-microsoft-com:office:office" xmlns:r="http://schemas.openxmlformats.org/officeDocument/2006/relationships" xmlns:m="http://schemas.openxmlformats.org/officeDocument/2006/math" xmlns:v="urn:schemas-microsoft-com:vml" xmlns:w10="urn:schemas-microsoft-com:office:word" xmlns:w="http://schemas.openxmlformats.org/wordprocessingml/2006/main" xmlns:w14="http://schemas.microsoft.com/office/word/2010/wordml" xmlns:sl="http://schemas.openxmlformats.org/schemaLibrary/2006/main" mc:Ignorable="w14">
+  <w:view w:val="normal"/>
+  <w:defaultTabStop w:val="720"/>
+  <w:characterSpacingControl w:val="doNotCompress"/>
+  <w:compat>
+    <w:useFELayout/>
+    <w:compatSetting w:name="compatibilityMode" w:uri="http://schemas.microsoft.com/office/word" w:val="14"/>
+    <w:compatSetting w:name="overrideTableStyleFontSizeAndJustification" w:uri="http://schemas.microsoft.com/office/word" w:val="1"/>
+    <w:compatSetting w:name="enableOpenTypeFeatures" w:uri="http://schemas.microsoft.com/office/word" w:val="1"/>
+    <w:compatSetting w:name="doNotFlipMirrorIndents" w:uri="http://schemas.microsoft.com/office/word" w:val="1"/>
+  </w:compat>
+  <w:rsids>
+    <w:rsidRoot w:val="00AD1DD1"/>
+    <w:rsid w:val="00AD1DD1"/>
+  </w:rsids>
+  <m:mathPr>
+    <m:mathFont m:val="Cambria Math"/>
+    <m:brkBin m:val="before"/>
+    <m:brkBinSub m:val="--"/>
+    <m:smallFrac m:val="0"/>
+    <m:dispDef/>
+    <m:lMargin m:val="0"/>
+    <m:rMargin m:val="0"/>
+    <m:defJc m:val="centerGroup"/>
+    <m:wrapIndent m:val="1440"/>
+    <m:intLim m:val="subSup"/>
+    <m:naryLim m:val="undOvr"/>
+  </m:mathPr>
+  <w:themeFontLang w:val="en-US" w:eastAsia="ja-JP"/>
+  <w:clrSchemeMapping w:bg1="light1" w:t1="dark1" w:bg2="light2" w:t2="dark2" w:accent1="accent1" w:accent2="accent2" w:accent3="accent3" w:accent4="accent4" w:accent5="accent5" w:accent6="accent6" w:hyperlink="hyperlink" w:followedHyperlink="followedHyperlink"/>
+  <w:doNotAutoCompressPictures/>
+  <w:decimalSymbol w:val="."/>
+  <w:listSeparator w:val=","/>
+  <w14:defaultImageDpi w14:val="300"/>
+</w:settings>
+</file>
+
+<file path=word/glossary/styles.xml><?xml version="1.0" encoding="utf-8"?>
+<w:styles xmlns:mc="http://schemas.openxmlformats.org/markup-compatibility/2006" xmlns:r="http://schemas.openxmlformats.org/officeDocument/2006/relationships" xmlns:w="http://schemas.openxmlformats.org/wordprocessingml/2006/main" xmlns:w14="http://schemas.microsoft.com/office/word/2010/wordml" mc:Ignorable="w14">
+  <w:docDefaults>
+    <w:rPrDefault>
+      <w:rPr>
+        <w:rFonts w:asciiTheme="minorHAnsi" w:eastAsiaTheme="minorEastAsia" w:hAnsiTheme="minorHAnsi" w:cstheme="minorBidi"/>
+        <w:sz w:val="24"/>
+        <w:szCs w:val="24"/>
+        <w:lang w:val="en-US" w:eastAsia="ja-JP" w:bidi="ar-SA"/>
+      </w:rPr>
+    </w:rPrDefault>
+    <w:pPrDefault/>
+  </w:docDefaults>
+  <w:latentStyles w:defLockedState="0" w:defUIPriority="99" w:defSemiHidden="1" w:defUnhideWhenUsed="1" w:defQFormat="0" w:count="276">
+    <w:lsdException w:name="Normal" w:semiHidden="0" w:uiPriority="0" w:unhideWhenUsed="0" w:qFormat="1"/>
+    <w:lsdException w:name="heading 1" w:semiHidden="0" w:uiPriority="9" w:unhideWhenUsed="0" w:qFormat="1"/>
+    <w:lsdException w:name="heading 2" w:uiPriority="9" w:qFormat="1"/>
+    <w:lsdException w:name="heading 3" w:uiPriority="9" w:qFormat="1"/>
+    <w:lsdException w:name="heading 4" w:uiPriority="9" w:qFormat="1"/>
+    <w:lsdException w:name="heading 5" w:uiPriority="9" w:qFormat="1"/>
+    <w:lsdException w:name="heading 6" w:uiPriority="9" w:qFormat="1"/>
+    <w:lsdException w:name="heading 7" w:uiPriority="9" w:qFormat="1"/>
+    <w:lsdException w:name="heading 8" w:uiPriority="9" w:qFormat="1"/>
+    <w:lsdException w:name="heading 9" w:uiPriority="9" w:qFormat="1"/>
+    <w:lsdException w:name="toc 1" w:uiPriority="39"/>
+    <w:lsdException w:name="toc 2" w:uiPriority="39"/>
+    <w:lsdException w:name="toc 3" w:uiPriority="39"/>
+    <w:lsdException w:name="toc 4" w:uiPriority="39"/>
+    <w:lsdException w:name="toc 5" w:uiPriority="39"/>
+    <w:lsdException w:name="toc 6" w:uiPriority="39"/>
+    <w:lsdException w:name="toc 7" w:uiPriority="39"/>
+    <w:lsdException w:name="toc 8" w:uiPriority="39"/>
+    <w:lsdException w:name="toc 9" w:uiPriority="39"/>
+    <w:lsdException w:name="caption" w:uiPriority="35" w:qFormat="1"/>
+    <w:lsdException w:name="Title" w:semiHidden="0" w:uiPriority="10" w:unhideWhenUsed="0" w:qFormat="1"/>
+    <w:lsdException w:name="Default Paragraph Font" w:uiPriority="1"/>
+    <w:lsdException w:name="Subtitle" w:semiHidden="0" w:uiPriority="11" w:unhideWhenUsed="0" w:qFormat="1"/>
+    <w:lsdException w:name="Strong" w:semiHidden="0" w:uiPriority="22" w:unhideWhenUsed="0" w:qFormat="1"/>
+    <w:lsdException w:name="Emphasis" w:semiHidden="0" w:uiPriority="20" w:unhideWhenUsed="0" w:qFormat="1"/>
+    <w:lsdException w:name="Table Grid" w:semiHidden="0" w:uiPriority="59" w:unhideWhenUsed="0"/>
+    <w:lsdException w:name="Placeholder Text" w:unhideWhenUsed="0"/>
+    <w:lsdException w:name="No Spacing" w:semiHidden="0" w:uiPriority="1" w:unhideWhenUsed="0" w:qFormat="1"/>
+    <w:lsdException w:name="Light Shading" w:semiHidden="0" w:uiPriority="60" w:unhideWhenUsed="0"/>
+    <w:lsdException w:name="Light List" w:semiHidden="0" w:uiPriority="61" w:unhideWhenUsed="0"/>
+    <w:lsdException w:name="Light Grid" w:semiHidden="0" w:uiPriority="62" w:unhideWhenUsed="0"/>
+    <w:lsdException w:name="Medium Shading 1" w:semiHidden="0" w:uiPriority="63" w:unhideWhenUsed="0"/>
+    <w:lsdException w:name="Medium Shading 2" w:semiHidden="0" w:uiPriority="64" w:unhideWhenUsed="0"/>
+    <w:lsdException w:name="Medium List 1" w:semiHidden="0" w:uiPriority="65" w:unhideWhenUsed="0"/>
+    <w:lsdException w:name="Medium List 2" w:semiHidden="0" w:uiPriority="66" w:unhideWhenUsed="0"/>
+    <w:lsdException w:name="Medium Grid 1" w:semiHidden="0" w:uiPriority="67" w:unhideWhenUsed="0"/>
+    <w:lsdException w:name="Medium Grid 2" w:semiHidden="0" w:uiPriority="68" w:unhideWhenUsed="0"/>
+    <w:lsdException w:name="Medium Grid 3" w:semiHidden="0" w:uiPriority="69" w:unhideWhenUsed="0"/>
+    <w:lsdException w:name="Dark List" w:semiHidden="0" w:uiPriority="70" w:unhideWhenUsed="0"/>
+    <w:lsdException w:name="Colorful Shading" w:semiHidden="0" w:uiPriority="71" w:unhideWhenUsed="0"/>
+    <w:lsdException w:name="Colorful List" w:semiHidden="0" w:uiPriority="72" w:unhideWhenUsed="0"/>
+    <w:lsdException w:name="Colorful Grid" w:semiHidden="0" w:uiPriority="73" w:unhideWhenUsed="0"/>
+    <w:lsdException w:name="Light Shading Accent 1" w:semiHidden="0" w:uiPriority="60" w:unhideWhenUsed="0"/>
+    <w:lsdException w:name="Light List Accent 1" w:semiHidden="0" w:uiPriority="61" w:unhideWhenUsed="0"/>
+    <w:lsdException w:name="Light Grid Accent 1" w:semiHidden="0" w:uiPriority="62" w:unhideWhenUsed="0"/>
+    <w:lsdException w:name="Medium Shading 1 Accent 1" w:semiHidden="0" w:uiPriority="63" w:unhideWhenUsed="0"/>
+    <w:lsdException w:name="Medium Shading 2 Accent 1" w:semiHidden="0" w:uiPriority="64" w:unhideWhenUsed="0"/>
+    <w:lsdException w:name="Medium List 1 Accent 1" w:semiHidden="0" w:uiPriority="65" w:unhideWhenUsed="0"/>
+    <w:lsdException w:name="Revision" w:unhideWhenUsed="0"/>
+    <w:lsdException w:name="List Paragraph" w:semiHidden="0" w:uiPriority="34" w:unhideWhenUsed="0" w:qFormat="1"/>
+    <w:lsdException w:name="Quote" w:semiHidden="0" w:uiPriority="29" w:unhideWhenUsed="0" w:qFormat="1"/>
+    <w:lsdException w:name="Intense Quote" w:semiHidden="0" w:uiPriority="30" w:unhideWhenUsed="0" w:qFormat="1"/>
+    <w:lsdException w:name="Medium List 2 Accent 1" w:semiHidden="0" w:uiPriority="66" w:unhideWhenUsed="0"/>
+    <w:lsdException w:name="Medium Grid 1 Accent 1" w:semiHidden="0" w:uiPriority="67" w:unhideWhenUsed="0"/>
+    <w:lsdException w:name="Medium Grid 2 Accent 1" w:semiHidden="0" w:uiPriority="68" w:unhideWhenUsed="0"/>
+    <w:lsdException w:name="Medium Grid 3 Accent 1" w:semiHidden="0" w:uiPriority="69" w:unhideWhenUsed="0"/>
+    <w:lsdException w:name="Dark List Accent 1" w:semiHidden="0" w:uiPriority="70" w:unhideWhenUsed="0"/>
+    <w:lsdException w:name="Colorful Shading Accent 1" w:semiHidden="0" w:uiPriority="71" w:unhideWhenUsed="0"/>
+    <w:lsdException w:name="Colorful List Accent 1" w:semiHidden="0" w:uiPriority="72" w:unhideWhenUsed="0"/>
+    <w:lsdException w:name="Colorful Grid Accent 1" w:semiHidden="0" w:uiPriority="73" w:unhideWhenUsed="0"/>
+    <w:lsdException w:name="Light Shading Accent 2" w:semiHidden="0" w:uiPriority="60" w:unhideWhenUsed="0"/>
+    <w:lsdException w:name="Light List Accent 2" w:semiHidden="0" w:uiPriority="61" w:unhideWhenUsed="0"/>
+    <w:lsdException w:name="Light Grid Accent 2" w:semiHidden="0" w:uiPriority="62" w:unhideWhenUsed="0"/>
+    <w:lsdException w:name="Medium Shading 1 Accent 2" w:semiHidden="0" w:uiPriority="63" w:unhideWhenUsed="0"/>
+    <w:lsdException w:name="Medium Shading 2 Accent 2" w:semiHidden="0" w:uiPriority="64" w:unhideWhenUsed="0"/>
+    <w:lsdException w:name="Medium List 1 Accent 2" w:semiHidden="0" w:uiPriority="65" w:unhideWhenUsed="0"/>
+    <w:lsdException w:name="Medium List 2 Accent 2" w:semiHidden="0" w:uiPriority="66" w:unhideWhenUsed="0"/>
+    <w:lsdException w:name="Medium Grid 1 Accent 2" w:semiHidden="0" w:uiPriority="67" w:unhideWhenUsed="0"/>
+    <w:lsdException w:name="Medium Grid 2 Accent 2" w:semiHidden="0" w:uiPriority="68" w:unhideWhenUsed="0"/>
+    <w:lsdException w:name="Medium Grid 3 Accent 2" w:semiHidden="0" w:uiPriority="69" w:unhideWhenUsed="0"/>
+    <w:lsdException w:name="Dark List Accent 2" w:semiHidden="0" w:uiPriority="70" w:unhideWhenUsed="0"/>
+    <w:lsdException w:name="Colorful Shading Accent 2" w:semiHidden="0" w:uiPriority="71" w:unhideWhenUsed="0"/>
+    <w:lsdException w:name="Colorful List Accent 2" w:semiHidden="0" w:uiPriority="72" w:unhideWhenUsed="0"/>
+    <w:lsdException w:name="Colorful Grid Accent 2" w:semiHidden="0" w:uiPriority="73" w:unhideWhenUsed="0"/>
+    <w:lsdException w:name="Light Shading Accent 3" w:semiHidden="0" w:uiPriority="60" w:unhideWhenUsed="0"/>
+    <w:lsdException w:name="Light List Accent 3" w:semiHidden="0" w:uiPriority="61" w:unhideWhenUsed="0"/>
+    <w:lsdException w:name="Light Grid Accent 3" w:semiHidden="0" w:uiPriority="62" w:unhideWhenUsed="0"/>
+    <w:lsdException w:name="Medium Shading 1 Accent 3" w:semiHidden="0" w:uiPriority="63" w:unhideWhenUsed="0"/>
+    <w:lsdException w:name="Medium Shading 2 Accent 3" w:semiHidden="0" w:uiPriority="64" w:unhideWhenUsed="0"/>
+    <w:lsdException w:name="Medium List 1 Accent 3" w:semiHidden="0" w:uiPriority="65" w:unhideWhenUsed="0"/>
+    <w:lsdException w:name="Medium List 2 Accent 3" w:semiHidden="0" w:uiPriority="66" w:unhideWhenUsed="0"/>
+    <w:lsdException w:name="Medium Grid 1 Accent 3" w:semiHidden="0" w:uiPriority="67" w:unhideWhenUsed="0"/>
+    <w:lsdException w:name="Medium Grid 2 Accent 3" w:semiHidden="0" w:uiPriority="68" w:unhideWhenUsed="0"/>
+    <w:lsdException w:name="Medium Grid 3 Accent 3" w:semiHidden="0" w:uiPriority="69" w:unhideWhenUsed="0"/>
+    <w:lsdException w:name="Dark List Accent 3" w:semiHidden="0" w:uiPriority="70" w:unhideWhenUsed="0"/>
+    <w:lsdException w:name="Colorful Shading Accent 3" w:semiHidden="0" w:uiPriority="71" w:unhideWhenUsed="0"/>
+    <w:lsdException w:name="Colorful List Accent 3" w:semiHidden="0" w:uiPriority="72" w:unhideWhenUsed="0"/>
+    <w:lsdException w:name="Colorful Grid Accent 3" w:semiHidden="0" w:uiPriority="73" w:unhideWhenUsed="0"/>
+    <w:lsdException w:name="Light Shading Accent 4" w:semiHidden="0" w:uiPriority="60" w:unhideWhenUsed="0"/>
+    <w:lsdException w:name="Light List Accent 4" w:semiHidden="0" w:uiPriority="61" w:unhideWhenUsed="0"/>
+    <w:lsdException w:name="Light Grid Accent 4" w:semiHidden="0" w:uiPriority="62" w:unhideWhenUsed="0"/>
+    <w:lsdException w:name="Medium Shading 1 Accent 4" w:semiHidden="0" w:uiPriority="63" w:unhideWhenUsed="0"/>
+    <w:lsdException w:name="Medium Shading 2 Accent 4" w:semiHidden="0" w:uiPriority="64" w:unhideWhenUsed="0"/>
+    <w:lsdException w:name="Medium List 1 Accent 4" w:semiHidden="0" w:uiPriority="65" w:unhideWhenUsed="0"/>
+    <w:lsdException w:name="Medium List 2 Accent 4" w:semiHidden="0" w:uiPriority="66" w:unhideWhenUsed="0"/>
+    <w:lsdException w:name="Medium Grid 1 Accent 4" w:semiHidden="0" w:uiPriority="67" w:unhideWhenUsed="0"/>
+    <w:lsdException w:name="Medium Grid 2 Accent 4" w:semiHidden="0" w:uiPriority="68" w:unhideWhenUsed="0"/>
+    <w:lsdException w:name="Medium Grid 3 Accent 4" w:semiHidden="0" w:uiPriority="69" w:unhideWhenUsed="0"/>
+    <w:lsdException w:name="Dark List Accent 4" w:semiHidden="0" w:uiPriority="70" w:unhideWhenUsed="0"/>
+    <w:lsdException w:name="Colorful Shading Accent 4" w:semiHidden="0" w:uiPriority="71" w:unhideWhenUsed="0"/>
+    <w:lsdException w:name="Colorful List Accent 4" w:semiHidden="0" w:uiPriority="72" w:unhideWhenUsed="0"/>
+    <w:lsdException w:name="Colorful Grid Accent 4" w:semiHidden="0" w:uiPriority="73" w:unhideWhenUsed="0"/>
+    <w:lsdException w:name="Light Shading Accent 5" w:semiHidden="0" w:uiPriority="60" w:unhideWhenUsed="0"/>
+    <w:lsdException w:name="Light List Accent 5" w:semiHidden="0" w:uiPriority="61" w:unhideWhenUsed="0"/>
+    <w:lsdException w:name="Light Grid Accent 5" w:semiHidden="0" w:uiPriority="62" w:unhideWhenUsed="0"/>
+    <w:lsdException w:name="Medium Shading 1 Accent 5" w:semiHidden="0" w:uiPriority="63" w:unhideWhenUsed="0"/>
+    <w:lsdException w:name="Medium Shading 2 Accent 5" w:semiHidden="0" w:uiPriority="64" w:unhideWhenUsed="0"/>
+    <w:lsdException w:name="Medium List 1 Accent 5" w:semiHidden="0" w:uiPriority="65" w:unhideWhenUsed="0"/>
+    <w:lsdException w:name="Medium List 2 Accent 5" w:semiHidden="0" w:uiPriority="66" w:unhideWhenUsed="0"/>
+    <w:lsdException w:name="Medium Grid 1 Accent 5" w:semiHidden="0" w:uiPriority="67" w:unhideWhenUsed="0"/>
+    <w:lsdException w:name="Medium Grid 2 Accent 5" w:semiHidden="0" w:uiPriority="68" w:unhideWhenUsed="0"/>
+    <w:lsdException w:name="Medium Grid 3 Accent 5" w:semiHidden="0" w:uiPriority="69" w:unhideWhenUsed="0"/>
+    <w:lsdException w:name="Dark List Accent 5" w:semiHidden="0" w:uiPriority="70" w:unhideWhenUsed="0"/>
+    <w:lsdException w:name="Colorful Shading Accent 5" w:semiHidden="0" w:uiPriority="71" w:unhideWhenUsed="0"/>
+    <w:lsdException w:name="Colorful List Accent 5" w:semiHidden="0" w:uiPriority="72" w:unhideWhenUsed="0"/>
+    <w:lsdException w:name="Colorful Grid Accent 5" w:semiHidden="0" w:uiPriority="73" w:unhideWhenUsed="0"/>
+    <w:lsdException w:name="Light Shading Accent 6" w:semiHidden="0" w:uiPriority="60" w:unhideWhenUsed="0"/>
+    <w:lsdException w:name="Light List Accent 6" w:semiHidden="0" w:uiPriority="61" w:unhideWhenUsed="0"/>
+    <w:lsdException w:name="Light Grid Accent 6" w:semiHidden="0" w:uiPriority="62" w:unhideWhenUsed="0"/>
+    <w:lsdException w:name="Medium Shading 1 Accent 6" w:semiHidden="0" w:uiPriority="63" w:unhideWhenUsed="0"/>
+    <w:lsdException w:name="Medium Shading 2 Accent 6" w:semiHidden="0" w:uiPriority="64" w:unhideWhenUsed="0"/>
+    <w:lsdException w:name="Medium List 1 Accent 6" w:semiHidden="0" w:uiPriority="65" w:unhideWhenUsed="0"/>
+    <w:lsdException w:name="Medium List 2 Accent 6" w:semiHidden="0" w:uiPriority="66" w:unhideWhenUsed="0"/>
+    <w:lsdException w:name="Medium Grid 1 Accent 6" w:semiHidden="0" w:uiPriority="67" w:unhideWhenUsed="0"/>
+    <w:lsdException w:name="Medium Grid 2 Accent 6" w:semiHidden="0" w:uiPriority="68" w:unhideWhenUsed="0"/>
+    <w:lsdException w:name="Medium Grid 3 Accent 6" w:semiHidden="0" w:uiPriority="69" w:unhideWhenUsed="0"/>
+    <w:lsdException w:name="Dark List Accent 6" w:semiHidden="0" w:uiPriority="70" w:unhideWhenUsed="0"/>
+    <w:lsdException w:name="Colorful Shading Accent 6" w:semiHidden="0" w:uiPriority="71" w:unhideWhenUsed="0"/>
+    <w:lsdException w:name="Colorful List Accent 6" w:semiHidden="0" w:uiPriority="72" w:unhideWhenUsed="0"/>
+    <w:lsdException w:name="Colorful Grid Accent 6" w:semiHidden="0" w:uiPriority="73" w:unhideWhenUsed="0"/>
+    <w:lsdException w:name="Subtle Emphasis" w:semiHidden="0" w:uiPriority="19" w:unhideWhenUsed="0" w:qFormat="1"/>
+    <w:lsdException w:name="Intense Emphasis" w:semiHidden="0" w:uiPriority="21" w:unhideWhenUsed="0" w:qFormat="1"/>
+    <w:lsdException w:name="Subtle Reference" w:semiHidden="0" w:uiPriority="31" w:unhideWhenUsed="0" w:qFormat="1"/>
+    <w:lsdException w:name="Intense Reference" w:semiHidden="0" w:uiPriority="32" w:unhideWhenUsed="0" w:qFormat="1"/>
+    <w:lsdException w:name="Book Title" w:semiHidden="0" w:uiPriority="33" w:unhideWhenUsed="0" w:qFormat="1"/>
+    <w:lsdException w:name="Bibliography" w:uiPriority="37"/>
+    <w:lsdException w:name="TOC Heading" w:uiPriority="39" w:qFormat="1"/>
+  </w:latentStyles>
+  <w:style w:type="paragraph" w:default="1" w:styleId="Normal">
+    <w:name w:val="Normal"/>
+    <w:qFormat/>
+  </w:style>
+  <w:style w:type="character" w:default="1" w:styleId="DefaultParagraphFont">
+    <w:name w:val="Default Paragraph Font"/>
+    <w:uiPriority w:val="1"/>
+    <w:semiHidden/>
+    <w:unhideWhenUsed/>
+  </w:style>
+  <w:style w:type="table" w:default="1" w:styleId="TableNormal">
+    <w:name w:val="Normal Table"/>
+    <w:uiPriority w:val="99"/>
+    <w:semiHidden/>
+    <w:unhideWhenUsed/>
+    <w:tblPr>
+      <w:tblInd w:w="0" w:type="dxa"/>
+      <w:tblCellMar>
+        <w:top w:w="0" w:type="dxa"/>
+        <w:left w:w="108" w:type="dxa"/>
+        <w:bottom w:w="0" w:type="dxa"/>
+        <w:right w:w="108" w:type="dxa"/>
+      </w:tblCellMar>
+    </w:tblPr>
+  </w:style>
+  <w:style w:type="numbering" w:default="1" w:styleId="NoList">
+    <w:name w:val="No List"/>
+    <w:uiPriority w:val="99"/>
+    <w:semiHidden/>
+    <w:unhideWhenUsed/>
+  </w:style>
+  <w:style w:type="paragraph" w:customStyle="1" w:styleId="35AB70548DD9364A94FE2CFBB93B5E51">
+    <w:name w:val="35AB70548DD9364A94FE2CFBB93B5E51"/>
+    <w:rsid w:val="00AD1DD1"/>
+  </w:style>
+  <w:style w:type="paragraph" w:customStyle="1" w:styleId="5FE90CF9D223E94682A876D7EBF148A2">
+    <w:name w:val="5FE90CF9D223E94682A876D7EBF148A2"/>
+    <w:rsid w:val="00AD1DD1"/>
+  </w:style>
+  <w:style w:type="paragraph" w:customStyle="1" w:styleId="5DED9DEB903D30469918F92B30553EEC">
+    <w:name w:val="5DED9DEB903D30469918F92B30553EEC"/>
+    <w:rsid w:val="00AD1DD1"/>
+  </w:style>
+  <w:style w:type="paragraph" w:customStyle="1" w:styleId="5B7051E58B8E034FAA8343CA5E51541D">
+    <w:name w:val="5B7051E58B8E034FAA8343CA5E51541D"/>
+    <w:rsid w:val="00AD1DD1"/>
+  </w:style>
+  <w:style w:type="paragraph" w:customStyle="1" w:styleId="0781BF9279964E4E8982A3C69BD21DC0">
+    <w:name w:val="0781BF9279964E4E8982A3C69BD21DC0"/>
+    <w:rsid w:val="00AD1DD1"/>
+  </w:style>
+  <w:style w:type="paragraph" w:customStyle="1" w:styleId="1E81A7E200941845A4E19005DA1EEACE">
+    <w:name w:val="1E81A7E200941845A4E19005DA1EEACE"/>
+    <w:rsid w:val="00AD1DD1"/>
+  </w:style>
+</w:styles>
+</file>
+
+<file path=word/glossary/stylesWithEffects.xml><?xml version="1.0" encoding="utf-8"?>
+<w:styles xmlns:wpc="http://schemas.microsoft.com/office/word/2010/wordprocessingCanvas" xmlns:mo="http://schemas.microsoft.com/office/mac/office/2008/main" xmlns:mc="http://schemas.openxmlformats.org/markup-compatibility/2006" xmlns:mv="urn:schemas-microsoft-com:mac:vml" xmlns:o="urn:schemas-microsoft-com:office:office" xmlns:r="http://schemas.openxmlformats.org/officeDocument/2006/relationships" xmlns:m="http://schemas.openxmlformats.org/officeDocument/2006/math" xmlns:v="urn:schemas-microsoft-com:vml" xmlns:wp14="http://schemas.microsoft.com/office/word/2010/wordprocessingDrawing" xmlns:wp="http://schemas.openxmlformats.org/drawingml/2006/wordprocessingDrawing" xmlns:w10="urn:schemas-microsoft-com:office:word" xmlns:w="http://schemas.openxmlformats.org/wordprocessingml/2006/main" xmlns:w14="http://schemas.microsoft.com/office/word/2010/wordml" xmlns:wpg="http://schemas.microsoft.com/office/word/2010/wordprocessingGroup" xmlns:wpi="http://schemas.microsoft.com/office/word/2010/wordprocessingInk" xmlns:wne="http://schemas.microsoft.com/office/word/2006/wordml" xmlns:wps="http://schemas.microsoft.com/office/word/2010/wordprocessingShape" mc:Ignorable="w14 wp14">
+  <w:docDefaults>
+    <w:rPrDefault>
+      <w:rPr>
+        <w:rFonts w:asciiTheme="minorHAnsi" w:eastAsiaTheme="minorEastAsia" w:hAnsiTheme="minorHAnsi" w:cstheme="minorBidi"/>
+        <w:sz w:val="24"/>
+        <w:szCs w:val="24"/>
+        <w:lang w:val="en-US" w:eastAsia="ja-JP" w:bidi="ar-SA"/>
+      </w:rPr>
+    </w:rPrDefault>
+    <w:pPrDefault/>
+  </w:docDefaults>
+  <w:latentStyles w:defLockedState="0" w:defUIPriority="99" w:defSemiHidden="1" w:defUnhideWhenUsed="1" w:defQFormat="0" w:count="276">
+    <w:lsdException w:name="Normal" w:semiHidden="0" w:uiPriority="0" w:unhideWhenUsed="0" w:qFormat="1"/>
+    <w:lsdException w:name="heading 1" w:semiHidden="0" w:uiPriority="9" w:unhideWhenUsed="0" w:qFormat="1"/>
+    <w:lsdException w:name="heading 2" w:uiPriority="9" w:qFormat="1"/>
+    <w:lsdException w:name="heading 3" w:uiPriority="9" w:qFormat="1"/>
+    <w:lsdException w:name="heading 4" w:uiPriority="9" w:qFormat="1"/>
+    <w:lsdException w:name="heading 5" w:uiPriority="9" w:qFormat="1"/>
+    <w:lsdException w:name="heading 6" w:uiPriority="9" w:qFormat="1"/>
+    <w:lsdException w:name="heading 7" w:uiPriority="9" w:qFormat="1"/>
+    <w:lsdException w:name="heading 8" w:uiPriority="9" w:qFormat="1"/>
+    <w:lsdException w:name="heading 9" w:uiPriority="9" w:qFormat="1"/>
+    <w:lsdException w:name="toc 1" w:uiPriority="39"/>
+    <w:lsdException w:name="toc 2" w:uiPriority="39"/>
+    <w:lsdException w:name="toc 3" w:uiPriority="39"/>
+    <w:lsdException w:name="toc 4" w:uiPriority="39"/>
+    <w:lsdException w:name="toc 5" w:uiPriority="39"/>
+    <w:lsdException w:name="toc 6" w:uiPriority="39"/>
+    <w:lsdException w:name="toc 7" w:uiPriority="39"/>
+    <w:lsdException w:name="toc 8" w:uiPriority="39"/>
+    <w:lsdException w:name="toc 9" w:uiPriority="39"/>
+    <w:lsdException w:name="caption" w:uiPriority="35" w:qFormat="1"/>
+    <w:lsdException w:name="Title" w:semiHidden="0" w:uiPriority="10" w:unhideWhenUsed="0" w:qFormat="1"/>
+    <w:lsdException w:name="Default Paragraph Font" w:uiPriority="1"/>
+    <w:lsdException w:name="Subtitle" w:semiHidden="0" w:uiPriority="11" w:unhideWhenUsed="0" w:qFormat="1"/>
+    <w:lsdException w:name="Strong" w:semiHidden="0" w:uiPriority="22" w:unhideWhenUsed="0" w:qFormat="1"/>
+    <w:lsdException w:name="Emphasis" w:semiHidden="0" w:uiPriority="20" w:unhideWhenUsed="0" w:qFormat="1"/>
+    <w:lsdException w:name="Table Grid" w:semiHidden="0" w:uiPriority="59" w:unhideWhenUsed="0"/>
+    <w:lsdException w:name="Placeholder Text" w:unhideWhenUsed="0"/>
+    <w:lsdException w:name="No Spacing" w:semiHidden="0" w:uiPriority="1" w:unhideWhenUsed="0" w:qFormat="1"/>
+    <w:lsdException w:name="Light Shading" w:semiHidden="0" w:uiPriority="60" w:unhideWhenUsed="0"/>
+    <w:lsdException w:name="Light List" w:semiHidden="0" w:uiPriority="61" w:unhideWhenUsed="0"/>
+    <w:lsdException w:name="Light Grid" w:semiHidden="0" w:uiPriority="62" w:unhideWhenUsed="0"/>
+    <w:lsdException w:name="Medium Shading 1" w:semiHidden="0" w:uiPriority="63" w:unhideWhenUsed="0"/>
+    <w:lsdException w:name="Medium Shading 2" w:semiHidden="0" w:uiPriority="64" w:unhideWhenUsed="0"/>
+    <w:lsdException w:name="Medium List 1" w:semiHidden="0" w:uiPriority="65" w:unhideWhenUsed="0"/>
+    <w:lsdException w:name="Medium List 2" w:semiHidden="0" w:uiPriority="66" w:unhideWhenUsed="0"/>
+    <w:lsdException w:name="Medium Grid 1" w:semiHidden="0" w:uiPriority="67" w:unhideWhenUsed="0"/>
+    <w:lsdException w:name="Medium Grid 2" w:semiHidden="0" w:uiPriority="68" w:unhideWhenUsed="0"/>
+    <w:lsdException w:name="Medium Grid 3" w:semiHidden="0" w:uiPriority="69" w:unhideWhenUsed="0"/>
+    <w:lsdException w:name="Dark List" w:semiHidden="0" w:uiPriority="70" w:unhideWhenUsed="0"/>
+    <w:lsdException w:name="Colorful Shading" w:semiHidden="0" w:uiPriority="71" w:unhideWhenUsed="0"/>
+    <w:lsdException w:name="Colorful List" w:semiHidden="0" w:uiPriority="72" w:unhideWhenUsed="0"/>
+    <w:lsdException w:name="Colorful Grid" w:semiHidden="0" w:uiPriority="73" w:unhideWhenUsed="0"/>
+    <w:lsdException w:name="Light Shading Accent 1" w:semiHidden="0" w:uiPriority="60" w:unhideWhenUsed="0"/>
+    <w:lsdException w:name="Light List Accent 1" w:semiHidden="0" w:uiPriority="61" w:unhideWhenUsed="0"/>
+    <w:lsdException w:name="Light Grid Accent 1" w:semiHidden="0" w:uiPriority="62" w:unhideWhenUsed="0"/>
+    <w:lsdException w:name="Medium Shading 1 Accent 1" w:semiHidden="0" w:uiPriority="63" w:unhideWhenUsed="0"/>
+    <w:lsdException w:name="Medium Shading 2 Accent 1" w:semiHidden="0" w:uiPriority="64" w:unhideWhenUsed="0"/>
+    <w:lsdException w:name="Medium List 1 Accent 1" w:semiHidden="0" w:uiPriority="65" w:unhideWhenUsed="0"/>
+    <w:lsdException w:name="Revision" w:unhideWhenUsed="0"/>
+    <w:lsdException w:name="List Paragraph" w:semiHidden="0" w:uiPriority="34" w:unhideWhenUsed="0" w:qFormat="1"/>
+    <w:lsdException w:name="Quote" w:semiHidden="0" w:uiPriority="29" w:unhideWhenUsed="0" w:qFormat="1"/>
+    <w:lsdException w:name="Intense Quote" w:semiHidden="0" w:uiPriority="30" w:unhideWhenUsed="0" w:qFormat="1"/>
+    <w:lsdException w:name="Medium List 2 Accent 1" w:semiHidden="0" w:uiPriority="66" w:unhideWhenUsed="0"/>
+    <w:lsdException w:name="Medium Grid 1 Accent 1" w:semiHidden="0" w:uiPriority="67" w:unhideWhenUsed="0"/>
+    <w:lsdException w:name="Medium Grid 2 Accent 1" w:semiHidden="0" w:uiPriority="68" w:unhideWhenUsed="0"/>
+    <w:lsdException w:name="Medium Grid 3 Accent 1" w:semiHidden="0" w:uiPriority="69" w:unhideWhenUsed="0"/>
+    <w:lsdException w:name="Dark List Accent 1" w:semiHidden="0" w:uiPriority="70" w:unhideWhenUsed="0"/>
+    <w:lsdException w:name="Colorful Shading Accent 1" w:semiHidden="0" w:uiPriority="71" w:unhideWhenUsed="0"/>
+    <w:lsdException w:name="Colorful List Accent 1" w:semiHidden="0" w:uiPriority="72" w:unhideWhenUsed="0"/>
+    <w:lsdException w:name="Colorful Grid Accent 1" w:semiHidden="0" w:uiPriority="73" w:unhideWhenUsed="0"/>
+    <w:lsdException w:name="Light Shading Accent 2" w:semiHidden="0" w:uiPriority="60" w:unhideWhenUsed="0"/>
+    <w:lsdException w:name="Light List Accent 2" w:semiHidden="0" w:uiPriority="61" w:unhideWhenUsed="0"/>
+    <w:lsdException w:name="Light Grid Accent 2" w:semiHidden="0" w:uiPriority="62" w:unhideWhenUsed="0"/>
+    <w:lsdException w:name="Medium Shading 1 Accent 2" w:semiHidden="0" w:uiPriority="63" w:unhideWhenUsed="0"/>
+    <w:lsdException w:name="Medium Shading 2 Accent 2" w:semiHidden="0" w:uiPriority="64" w:unhideWhenUsed="0"/>
+    <w:lsdException w:name="Medium List 1 Accent 2" w:semiHidden="0" w:uiPriority="65" w:unhideWhenUsed="0"/>
+    <w:lsdException w:name="Medium List 2 Accent 2" w:semiHidden="0" w:uiPriority="66" w:unhideWhenUsed="0"/>
+    <w:lsdException w:name="Medium Grid 1 Accent 2" w:semiHidden="0" w:uiPriority="67" w:unhideWhenUsed="0"/>
+    <w:lsdException w:name="Medium Grid 2 Accent 2" w:semiHidden="0" w:uiPriority="68" w:unhideWhenUsed="0"/>
+    <w:lsdException w:name="Medium Grid 3 Accent 2" w:semiHidden="0" w:uiPriority="69" w:unhideWhenUsed="0"/>
+    <w:lsdException w:name="Dark List Accent 2" w:semiHidden="0" w:uiPriority="70" w:unhideWhenUsed="0"/>
+    <w:lsdException w:name="Colorful Shading Accent 2" w:semiHidden="0" w:uiPriority="71" w:unhideWhenUsed="0"/>
+    <w:lsdException w:name="Colorful List Accent 2" w:semiHidden="0" w:uiPriority="72" w:unhideWhenUsed="0"/>
+    <w:lsdException w:name="Colorful Grid Accent 2" w:semiHidden="0" w:uiPriority="73" w:unhideWhenUsed="0"/>
+    <w:lsdException w:name="Light Shading Accent 3" w:semiHidden="0" w:uiPriority="60" w:unhideWhenUsed="0"/>
+    <w:lsdException w:name="Light List Accent 3" w:semiHidden="0" w:uiPriority="61" w:unhideWhenUsed="0"/>
+    <w:lsdException w:name="Light Grid Accent 3" w:semiHidden="0" w:uiPriority="62" w:unhideWhenUsed="0"/>
+    <w:lsdException w:name="Medium Shading 1 Accent 3" w:semiHidden="0" w:uiPriority="63" w:unhideWhenUsed="0"/>
+    <w:lsdException w:name="Medium Shading 2 Accent 3" w:semiHidden="0" w:uiPriority="64" w:unhideWhenUsed="0"/>
+    <w:lsdException w:name="Medium List 1 Accent 3" w:semiHidden="0" w:uiPriority="65" w:unhideWhenUsed="0"/>
+    <w:lsdException w:name="Medium List 2 Accent 3" w:semiHidden="0" w:uiPriority="66" w:unhideWhenUsed="0"/>
+    <w:lsdException w:name="Medium Grid 1 Accent 3" w:semiHidden="0" w:uiPriority="67" w:unhideWhenUsed="0"/>
+    <w:lsdException w:name="Medium Grid 2 Accent 3" w:semiHidden="0" w:uiPriority="68" w:unhideWhenUsed="0"/>
+    <w:lsdException w:name="Medium Grid 3 Accent 3" w:semiHidden="0" w:uiPriority="69" w:unhideWhenUsed="0"/>
+    <w:lsdException w:name="Dark List Accent 3" w:semiHidden="0" w:uiPriority="70" w:unhideWhenUsed="0"/>
+    <w:lsdException w:name="Colorful Shading Accent 3" w:semiHidden="0" w:uiPriority="71" w:unhideWhenUsed="0"/>
+    <w:lsdException w:name="Colorful List Accent 3" w:semiHidden="0" w:uiPriority="72" w:unhideWhenUsed="0"/>
+    <w:lsdException w:name="Colorful Grid Accent 3" w:semiHidden="0" w:uiPriority="73" w:unhideWhenUsed="0"/>
+    <w:lsdException w:name="Light Shading Accent 4" w:semiHidden="0" w:uiPriority="60" w:unhideWhenUsed="0"/>
+    <w:lsdException w:name="Light List Accent 4" w:semiHidden="0" w:uiPriority="61" w:unhideWhenUsed="0"/>
+    <w:lsdException w:name="Light Grid Accent 4" w:semiHidden="0" w:uiPriority="62" w:unhideWhenUsed="0"/>
+    <w:lsdException w:name="Medium Shading 1 Accent 4" w:semiHidden="0" w:uiPriority="63" w:unhideWhenUsed="0"/>
+    <w:lsdException w:name="Medium Shading 2 Accent 4" w:semiHidden="0" w:uiPriority="64" w:unhideWhenUsed="0"/>
+    <w:lsdException w:name="Medium List 1 Accent 4" w:semiHidden="0" w:uiPriority="65" w:unhideWhenUsed="0"/>
+    <w:lsdException w:name="Medium List 2 Accent 4" w:semiHidden="0" w:uiPriority="66" w:unhideWhenUsed="0"/>
+    <w:lsdException w:name="Medium Grid 1 Accent 4" w:semiHidden="0" w:uiPriority="67" w:unhideWhenUsed="0"/>
+    <w:lsdException w:name="Medium Grid 2 Accent 4" w:semiHidden="0" w:uiPriority="68" w:unhideWhenUsed="0"/>
+    <w:lsdException w:name="Medium Grid 3 Accent 4" w:semiHidden="0" w:uiPriority="69" w:unhideWhenUsed="0"/>
+    <w:lsdException w:name="Dark List Accent 4" w:semiHidden="0" w:uiPriority="70" w:unhideWhenUsed="0"/>
+    <w:lsdException w:name="Colorful Shading Accent 4" w:semiHidden="0" w:uiPriority="71" w:unhideWhenUsed="0"/>
+    <w:lsdException w:name="Colorful List Accent 4" w:semiHidden="0" w:uiPriority="72" w:unhideWhenUsed="0"/>
+    <w:lsdException w:name="Colorful Grid Accent 4" w:semiHidden="0" w:uiPriority="73" w:unhideWhenUsed="0"/>
+    <w:lsdException w:name="Light Shading Accent 5" w:semiHidden="0" w:uiPriority="60" w:unhideWhenUsed="0"/>
+    <w:lsdException w:name="Light List Accent 5" w:semiHidden="0" w:uiPriority="61" w:unhideWhenUsed="0"/>
+    <w:lsdException w:name="Light Grid Accent 5" w:semiHidden="0" w:uiPriority="62" w:unhideWhenUsed="0"/>
+    <w:lsdException w:name="Medium Shading 1 Accent 5" w:semiHidden="0" w:uiPriority="63" w:unhideWhenUsed="0"/>
+    <w:lsdException w:name="Medium Shading 2 Accent 5" w:semiHidden="0" w:uiPriority="64" w:unhideWhenUsed="0"/>
+    <w:lsdException w:name="Medium List 1 Accent 5" w:semiHidden="0" w:uiPriority="65" w:unhideWhenUsed="0"/>
+    <w:lsdException w:name="Medium List 2 Accent 5" w:semiHidden="0" w:uiPriority="66" w:unhideWhenUsed="0"/>
+    <w:lsdException w:name="Medium Grid 1 Accent 5" w:semiHidden="0" w:uiPriority="67" w:unhideWhenUsed="0"/>
+    <w:lsdException w:name="Medium Grid 2 Accent 5" w:semiHidden="0" w:uiPriority="68" w:unhideWhenUsed="0"/>
+    <w:lsdException w:name="Medium Grid 3 Accent 5" w:semiHidden="0" w:uiPriority="69" w:unhideWhenUsed="0"/>
+    <w:lsdException w:name="Dark List Accent 5" w:semiHidden="0" w:uiPriority="70" w:unhideWhenUsed="0"/>
+    <w:lsdException w:name="Colorful Shading Accent 5" w:semiHidden="0" w:uiPriority="71" w:unhideWhenUsed="0"/>
+    <w:lsdException w:name="Colorful List Accent 5" w:semiHidden="0" w:uiPriority="72" w:unhideWhenUsed="0"/>
+    <w:lsdException w:name="Colorful Grid Accent 5" w:semiHidden="0" w:uiPriority="73" w:unhideWhenUsed="0"/>
+    <w:lsdException w:name="Light Shading Accent 6" w:semiHidden="0" w:uiPriority="60" w:unhideWhenUsed="0"/>
+    <w:lsdException w:name="Light List Accent 6" w:semiHidden="0" w:uiPriority="61" w:unhideWhenUsed="0"/>
+    <w:lsdException w:name="Light Grid Accent 6" w:semiHidden="0" w:uiPriority="62" w:unhideWhenUsed="0"/>
+    <w:lsdException w:name="Medium Shading 1 Accent 6" w:semiHidden="0" w:uiPriority="63" w:unhideWhenUsed="0"/>
+    <w:lsdException w:name="Medium Shading 2 Accent 6" w:semiHidden="0" w:uiPriority="64" w:unhideWhenUsed="0"/>
+    <w:lsdException w:name="Medium List 1 Accent 6" w:semiHidden="0" w:uiPriority="65" w:unhideWhenUsed="0"/>
+    <w:lsdException w:name="Medium List 2 Accent 6" w:semiHidden="0" w:uiPriority="66" w:unhideWhenUsed="0"/>
+    <w:lsdException w:name="Medium Grid 1 Accent 6" w:semiHidden="0" w:uiPriority="67" w:unhideWhenUsed="0"/>
+    <w:lsdException w:name="Medium Grid 2 Accent 6" w:semiHidden="0" w:uiPriority="68" w:unhideWhenUsed="0"/>
+    <w:lsdException w:name="Medium Grid 3 Accent 6" w:semiHidden="0" w:uiPriority="69" w:unhideWhenUsed="0"/>
+    <w:lsdException w:name="Dark List Accent 6" w:semiHidden="0" w:uiPriority="70" w:unhideWhenUsed="0"/>
+    <w:lsdException w:name="Colorful Shading Accent 6" w:semiHidden="0" w:uiPriority="71" w:unhideWhenUsed="0"/>
+    <w:lsdException w:name="Colorful List Accent 6" w:semiHidden="0" w:uiPriority="72" w:unhideWhenUsed="0"/>
+    <w:lsdException w:name="Colorful Grid Accent 6" w:semiHidden="0" w:uiPriority="73" w:unhideWhenUsed="0"/>
+    <w:lsdException w:name="Subtle Emphasis" w:semiHidden="0" w:uiPriority="19" w:unhideWhenUsed="0" w:qFormat="1"/>
+    <w:lsdException w:name="Intense Emphasis" w:semiHidden="0" w:uiPriority="21" w:unhideWhenUsed="0" w:qFormat="1"/>
+    <w:lsdException w:name="Subtle Reference" w:semiHidden="0" w:uiPriority="31" w:unhideWhenUsed="0" w:qFormat="1"/>
+    <w:lsdException w:name="Intense Reference" w:semiHidden="0" w:uiPriority="32" w:unhideWhenUsed="0" w:qFormat="1"/>
+    <w:lsdException w:name="Book Title" w:semiHidden="0" w:uiPriority="33" w:unhideWhenUsed="0" w:qFormat="1"/>
+    <w:lsdException w:name="Bibliography" w:uiPriority="37"/>
+    <w:lsdException w:name="TOC Heading" w:uiPriority="39" w:qFormat="1"/>
+  </w:latentStyles>
+  <w:style w:type="paragraph" w:default="1" w:styleId="Normal">
+    <w:name w:val="Normal"/>
+    <w:qFormat/>
+  </w:style>
+  <w:style w:type="character" w:default="1" w:styleId="DefaultParagraphFont">
+    <w:name w:val="Default Paragraph Font"/>
+    <w:uiPriority w:val="1"/>
+    <w:semiHidden/>
+    <w:unhideWhenUsed/>
+  </w:style>
+  <w:style w:type="table" w:default="1" w:styleId="TableNormal">
+    <w:name w:val="Normal Table"/>
+    <w:uiPriority w:val="99"/>
+    <w:semiHidden/>
+    <w:unhideWhenUsed/>
+    <w:tblPr>
+      <w:tblInd w:w="0" w:type="dxa"/>
+      <w:tblCellMar>
+        <w:top w:w="0" w:type="dxa"/>
+        <w:left w:w="108" w:type="dxa"/>
+        <w:bottom w:w="0" w:type="dxa"/>
+        <w:right w:w="108" w:type="dxa"/>
+      </w:tblCellMar>
+    </w:tblPr>
+  </w:style>
+  <w:style w:type="numbering" w:default="1" w:styleId="NoList">
+    <w:name w:val="No List"/>
+    <w:uiPriority w:val="99"/>
+    <w:semiHidden/>
+    <w:unhideWhenUsed/>
+  </w:style>
+  <w:style w:type="paragraph" w:customStyle="1" w:styleId="35AB70548DD9364A94FE2CFBB93B5E51">
+    <w:name w:val="35AB70548DD9364A94FE2CFBB93B5E51"/>
+    <w:rsid w:val="00AD1DD1"/>
+  </w:style>
+  <w:style w:type="paragraph" w:customStyle="1" w:styleId="5FE90CF9D223E94682A876D7EBF148A2">
+    <w:name w:val="5FE90CF9D223E94682A876D7EBF148A2"/>
+    <w:rsid w:val="00AD1DD1"/>
+  </w:style>
+  <w:style w:type="paragraph" w:customStyle="1" w:styleId="5DED9DEB903D30469918F92B30553EEC">
+    <w:name w:val="5DED9DEB903D30469918F92B30553EEC"/>
+    <w:rsid w:val="00AD1DD1"/>
+  </w:style>
+  <w:style w:type="paragraph" w:customStyle="1" w:styleId="5B7051E58B8E034FAA8343CA5E51541D">
+    <w:name w:val="5B7051E58B8E034FAA8343CA5E51541D"/>
+    <w:rsid w:val="00AD1DD1"/>
+  </w:style>
+  <w:style w:type="paragraph" w:customStyle="1" w:styleId="0781BF9279964E4E8982A3C69BD21DC0">
+    <w:name w:val="0781BF9279964E4E8982A3C69BD21DC0"/>
+    <w:rsid w:val="00AD1DD1"/>
+  </w:style>
+  <w:style w:type="paragraph" w:customStyle="1" w:styleId="1E81A7E200941845A4E19005DA1EEACE">
+    <w:name w:val="1E81A7E200941845A4E19005DA1EEACE"/>
+    <w:rsid w:val="00AD1DD1"/>
+  </w:style>
+</w:styles>
+</file>
+
+<file path=word/glossary/webSettings.xml><?xml version="1.0" encoding="utf-8"?>
+<w:webSettings xmlns:mc="http://schemas.openxmlformats.org/markup-compatibility/2006" xmlns:r="http://schemas.openxmlformats.org/officeDocument/2006/relationships" xmlns:w="http://schemas.openxmlformats.org/wordprocessingml/2006/main" xmlns:w14="http://schemas.microsoft.com/office/word/2010/wordml" mc:Ignorable="w14">
+  <w:allowPNG/>
+  <w:doNotSaveAsSingleFile/>
+</w:webSettings>
 </file>
 
 <file path=word/theme/theme1.xml><?xml version="1.0" encoding="utf-8"?>
@@ -9456,7 +10600,7 @@
 </file>
 
 <file path=customXml/itemProps1.xml><?xml version="1.0" encoding="utf-8"?>
-<ds:datastoreItem xmlns:ds="http://schemas.openxmlformats.org/officeDocument/2006/customXml" ds:itemID="{25ACD6E1-D084-3D43-9829-4466C665DE5D}">
+<ds:datastoreItem xmlns:ds="http://schemas.openxmlformats.org/officeDocument/2006/customXml" ds:itemID="{3BD9162B-6106-F84B-B415-AFC78AA62958}">
   <ds:schemaRefs>
     <ds:schemaRef ds:uri="http://schemas.openxmlformats.org/officeDocument/2006/bibliography"/>
   </ds:schemaRefs>

</xml_diff>